<commit_message>
Updated Spec. Added BGGR to the list of supported Bayer patterns and updated authors list.
</commit_message>
<xml_diff>
--- a/doc/ADV File Formats v2.1.docx
+++ b/doc/ADV File Formats v2.1.docx
@@ -57,7 +57,14 @@
           <w:sz w:val="16"/>
           <w:szCs w:val="16"/>
         </w:rPr>
-        <w:t>09</w:t>
+        <w:t>0</w:t>
+      </w:r>
+      <w:r>
+        <w:rPr>
+          <w:sz w:val="16"/>
+          <w:szCs w:val="16"/>
+        </w:rPr>
+        <w:t>4</w:t>
       </w:r>
       <w:r>
         <w:rPr>
@@ -71,7 +78,7 @@
           <w:sz w:val="16"/>
           <w:szCs w:val="16"/>
         </w:rPr>
-        <w:t>Feb</w:t>
+        <w:t>May</w:t>
       </w:r>
       <w:r>
         <w:rPr>
@@ -416,10 +423,27 @@
         <w:t xml:space="preserve"> </w:t>
       </w:r>
       <w:r>
-        <w:t xml:space="preserve">, Bruce </w:t>
+        <w:t xml:space="preserve">, </w:t>
+      </w:r>
+      <w:r>
+        <w:t>Robin Glover (</w:t>
       </w:r>
       <w:proofErr w:type="spellStart"/>
       <w:r>
+        <w:t>SharpCap</w:t>
+      </w:r>
+      <w:proofErr w:type="spellEnd"/>
+      <w:r>
+        <w:t>)</w:t>
+      </w:r>
+      <w:r>
+        <w:t xml:space="preserve">, </w:t>
+      </w:r>
+      <w:r>
+        <w:t xml:space="preserve">Bruce </w:t>
+      </w:r>
+      <w:proofErr w:type="spellStart"/>
+      <w:r>
         <w:t>Holenstein</w:t>
       </w:r>
       <w:proofErr w:type="spellEnd"/>
@@ -474,7 +498,16 @@
       </w:r>
       <w:proofErr w:type="spellEnd"/>
       <w:r>
-        <w:t xml:space="preserve">), </w:t>
+        <w:t>)</w:t>
+      </w:r>
+      <w:r>
+        <w:t xml:space="preserve"> </w:t>
+      </w:r>
+      <w:r>
+        <w:t>), Stefan Meister (DVTI)</w:t>
+      </w:r>
+      <w:r>
+        <w:t xml:space="preserve">, </w:t>
       </w:r>
       <w:r>
         <w:t xml:space="preserve">Thierry </w:t>
@@ -488,6 +521,9 @@
         <w:t xml:space="preserve">, </w:t>
       </w:r>
       <w:r>
+        <w:t xml:space="preserve"> </w:t>
+      </w:r>
+      <w:r>
         <w:t xml:space="preserve">Andreas </w:t>
       </w:r>
       <w:proofErr w:type="spellStart"/>
@@ -496,7 +532,10 @@
       </w:r>
       <w:proofErr w:type="spellEnd"/>
       <w:r>
-        <w:t xml:space="preserve"> (DVTI), Stefan Meister (DVTI)</w:t>
+        <w:t xml:space="preserve"> (DVTI</w:t>
+      </w:r>
+      <w:r>
+        <w:t>)</w:t>
       </w:r>
     </w:p>
     <w:p>
@@ -659,6 +698,16 @@
               <w:t>-2020</w:t>
             </w:r>
           </w:p>
+          <w:p/>
+          <w:p/>
+          <w:p/>
+          <w:p/>
+          <w:p/>
+          <w:p>
+            <w:r>
+              <w:t>04-May-2020</w:t>
+            </w:r>
+          </w:p>
         </w:tc>
         <w:tc>
           <w:tcPr>
@@ -666,7 +715,13 @@
           </w:tcPr>
           <w:p>
             <w:r>
-              <w:t xml:space="preserve">Update after review by </w:t>
+              <w:t>Update after</w:t>
+            </w:r>
+            <w:r>
+              <w:t xml:space="preserve"> a</w:t>
+            </w:r>
+            <w:r>
+              <w:t xml:space="preserve"> review by </w:t>
             </w:r>
             <w:r>
               <w:t xml:space="preserve">Andreas </w:t>
@@ -707,6 +762,41 @@
             </w:r>
           </w:p>
           <w:p/>
+          <w:p>
+            <w:r>
+              <w:t xml:space="preserve">Added </w:t>
+            </w:r>
+            <w:r>
+              <w:rPr>
+                <w:b/>
+              </w:rPr>
+              <w:t>BGGR</w:t>
+            </w:r>
+            <w:r>
+              <w:rPr>
+                <w:b/>
+              </w:rPr>
+              <w:t xml:space="preserve"> </w:t>
+            </w:r>
+            <w:r>
+              <w:t xml:space="preserve">to the list of supported </w:t>
+            </w:r>
+            <w:r>
+              <w:t>B</w:t>
+            </w:r>
+            <w:r>
+              <w:t>ayer patterns</w:t>
+            </w:r>
+            <w:r>
+              <w:t xml:space="preserve"> in Table 12 after a review by </w:t>
+            </w:r>
+            <w:r>
+              <w:t>Robin Glover</w:t>
+            </w:r>
+            <w:r>
+              <w:t>.</w:t>
+            </w:r>
+          </w:p>
         </w:tc>
       </w:tr>
     </w:tbl>
@@ -20032,6 +20122,15 @@
               <w:rPr>
                 <w:b/>
               </w:rPr>
+              <w:t>BGGR,</w:t>
+            </w:r>
+            <w:r>
+              <w:t xml:space="preserve"> </w:t>
+            </w:r>
+            <w:r>
+              <w:rPr>
+                <w:b/>
+              </w:rPr>
               <w:t>CMYG</w:t>
             </w:r>
             <w:r>
@@ -28806,7 +28905,7 @@
             <w:rPr>
               <w:noProof/>
             </w:rPr>
-            <w:t>13</w:t>
+            <w:t>19</w:t>
           </w:r>
         </w:fldSimple>
       </w:p>
@@ -33287,91 +33386,91 @@
     </dgm:pt>
   </dgm:ptLst>
   <dgm:cxnLst>
-    <dgm:cxn modelId="{82A4E6D9-ED3D-4FAD-BBB3-69F2C7453297}" type="presOf" srcId="{6710E0A0-917F-4184-8B24-C347F85BB78E}" destId="{4630D8E5-7B4D-42D8-9266-A43A31D50E56}" srcOrd="1" destOrd="0" presId="urn:microsoft.com/office/officeart/2005/8/layout/hProcess7#1"/>
+    <dgm:cxn modelId="{6E291647-B278-4F9E-A6ED-0A8D352718C8}" type="presOf" srcId="{53D41681-0774-4690-8051-85900C5D4AA2}" destId="{84A7D860-832A-4AFE-9ACC-F1F01449F562}" srcOrd="0" destOrd="0" presId="urn:microsoft.com/office/officeart/2005/8/layout/hProcess7#1"/>
+    <dgm:cxn modelId="{BB82E32D-F3DD-4802-A86C-4DCEA8D1E99F}" type="presOf" srcId="{DE05CB6D-D5D2-45BF-A8C4-10726915228B}" destId="{148AD8F7-F59C-45D5-87A0-70BF4A9BAF31}" srcOrd="0" destOrd="0" presId="urn:microsoft.com/office/officeart/2005/8/layout/hProcess7#1"/>
+    <dgm:cxn modelId="{9CA4D241-A4C3-4A9B-997A-7C0F488F2E08}" type="presOf" srcId="{F10A7F12-33A4-4C5F-85E5-4E47E81798CA}" destId="{757A3E3B-A000-466B-A0EB-F91BE20C79D3}" srcOrd="0" destOrd="0" presId="urn:microsoft.com/office/officeart/2005/8/layout/hProcess7#1"/>
+    <dgm:cxn modelId="{4136F415-5FB5-4F4D-B4F4-73A805D6DB2F}" srcId="{DE05CB6D-D5D2-45BF-A8C4-10726915228B}" destId="{4B7B5097-E3F3-40F4-A5A8-B1D776B946CC}" srcOrd="5" destOrd="0" parTransId="{6B551630-D747-4282-87BD-170491596A56}" sibTransId="{8BB6CF7A-FAF8-4850-8333-A6D0D1B2A44E}"/>
+    <dgm:cxn modelId="{41A800A2-796B-464F-A868-53B4E4629A6B}" type="presOf" srcId="{EFE26C76-C799-4E11-BAD1-0AE116DF0FEA}" destId="{5F2A11EB-85B4-4BD8-8F1B-22D477F9C864}" srcOrd="0" destOrd="0" presId="urn:microsoft.com/office/officeart/2005/8/layout/hProcess7#1"/>
+    <dgm:cxn modelId="{76158298-D6F6-45A3-BDB8-EE535D75B896}" type="presOf" srcId="{31302A25-C18E-4526-8A83-E7E0CA52ECEC}" destId="{73284543-1DDF-4655-9E68-AB41BC8AA07F}" srcOrd="0" destOrd="0" presId="urn:microsoft.com/office/officeart/2005/8/layout/hProcess7#1"/>
+    <dgm:cxn modelId="{E49CDF0C-2FD1-49CA-A054-581447B0EF89}" type="presOf" srcId="{115F821E-7864-4F8A-A9CD-697C9FE40A05}" destId="{FEACC056-6210-43FD-8A30-9766D6AC58D6}" srcOrd="0" destOrd="0" presId="urn:microsoft.com/office/officeart/2005/8/layout/hProcess7#1"/>
+    <dgm:cxn modelId="{397DD324-B754-4AC4-81D9-CD6381742BCD}" type="presOf" srcId="{8E9AF1EE-72FE-4419-A546-947C847429D5}" destId="{A5461B13-E8AF-4DC3-BCD2-91E2C29F5C6F}" srcOrd="1" destOrd="0" presId="urn:microsoft.com/office/officeart/2005/8/layout/hProcess7#1"/>
+    <dgm:cxn modelId="{FB2D0ADA-D6BC-4B54-9DED-4051C51CCEED}" srcId="{DE05CB6D-D5D2-45BF-A8C4-10726915228B}" destId="{EFE26C76-C799-4E11-BAD1-0AE116DF0FEA}" srcOrd="3" destOrd="0" parTransId="{BC38A4DD-6D89-4F7A-9BE2-49D2EA0C9FF0}" sibTransId="{B6A487F8-618C-4FBD-838A-24C50336E055}"/>
+    <dgm:cxn modelId="{8F5FD2F2-A582-433E-BC15-C3EA1BC94A70}" type="presOf" srcId="{8B7AB85B-C762-499B-80C4-E9B1E3343FFB}" destId="{6EDFC28B-A841-4ABD-9320-7705FABF6243}" srcOrd="0" destOrd="0" presId="urn:microsoft.com/office/officeart/2005/8/layout/hProcess7#1"/>
+    <dgm:cxn modelId="{6A7E4C58-5DF5-4BFF-84F9-DDA5878E525C}" srcId="{6710E0A0-917F-4184-8B24-C347F85BB78E}" destId="{31302A25-C18E-4526-8A83-E7E0CA52ECEC}" srcOrd="0" destOrd="0" parTransId="{C89850A5-7C5A-4F43-A07A-78B7B038F032}" sibTransId="{DC1DF949-B794-4D23-AC33-09BF20AF9111}"/>
+    <dgm:cxn modelId="{AF346260-6AB8-429D-B9E4-F32E5707937D}" srcId="{EFE26C76-C799-4E11-BAD1-0AE116DF0FEA}" destId="{EE38EAD2-F053-496B-B67B-135E51D0C306}" srcOrd="0" destOrd="0" parTransId="{81E1AECD-DEDE-4585-953E-76ADE71600F9}" sibTransId="{E93A2211-DD23-4A57-98D9-412C2CD972C6}"/>
+    <dgm:cxn modelId="{23F83269-47FA-418F-9AB2-C05948CB8B70}" type="presOf" srcId="{8E9AF1EE-72FE-4419-A546-947C847429D5}" destId="{C04048AD-9600-435D-ADAE-DF5AE90CCC55}" srcOrd="0" destOrd="0" presId="urn:microsoft.com/office/officeart/2005/8/layout/hProcess7#1"/>
+    <dgm:cxn modelId="{A93AB22E-40D4-4667-8C15-D0224FF714BD}" type="presOf" srcId="{115F821E-7864-4F8A-A9CD-697C9FE40A05}" destId="{D48A74D3-AEA5-4791-8323-D49AAAEEDB58}" srcOrd="1" destOrd="0" presId="urn:microsoft.com/office/officeart/2005/8/layout/hProcess7#1"/>
+    <dgm:cxn modelId="{1DB5E978-CA1D-4F1D-8973-BA7E2EF72E1B}" srcId="{DE05CB6D-D5D2-45BF-A8C4-10726915228B}" destId="{115F821E-7864-4F8A-A9CD-697C9FE40A05}" srcOrd="0" destOrd="0" parTransId="{32AFAD37-55D7-4AB4-A512-34EC236E5F7E}" sibTransId="{9A0A36C6-9359-4D9B-8F5F-7312F68949A6}"/>
+    <dgm:cxn modelId="{5A32E281-A1EE-457C-AC67-00F6373A61FD}" type="presOf" srcId="{4B7B5097-E3F3-40F4-A5A8-B1D776B946CC}" destId="{02D8EEDC-148B-4C08-9CA0-FF100E6EE0DF}" srcOrd="0" destOrd="0" presId="urn:microsoft.com/office/officeart/2005/8/layout/hProcess7#1"/>
+    <dgm:cxn modelId="{6D867C86-52AF-46B6-B61C-0C000568CBD0}" srcId="{115F821E-7864-4F8A-A9CD-697C9FE40A05}" destId="{F10A7F12-33A4-4C5F-85E5-4E47E81798CA}" srcOrd="0" destOrd="0" parTransId="{E0C877A8-B415-45AA-943B-12E837FA2D1E}" sibTransId="{86E5B1B3-C9B4-4293-8981-5F0297B440E0}"/>
+    <dgm:cxn modelId="{4D606A9F-4A80-4ABB-B791-0DD977805D4B}" type="presOf" srcId="{757B31F9-39F0-415B-9E04-BB502008F2CE}" destId="{24BB755B-FE86-4B5A-BA35-C92F2A9BE04A}" srcOrd="0" destOrd="0" presId="urn:microsoft.com/office/officeart/2005/8/layout/hProcess7#1"/>
+    <dgm:cxn modelId="{6C1BBA7F-2E45-4C16-AD08-FE4AA556116C}" type="presOf" srcId="{8B7AB85B-C762-499B-80C4-E9B1E3343FFB}" destId="{8D8552DA-4B6A-422D-B797-4213CE8CA7A2}" srcOrd="1" destOrd="0" presId="urn:microsoft.com/office/officeart/2005/8/layout/hProcess7#1"/>
+    <dgm:cxn modelId="{4E958B59-691A-44C1-AEE5-0E3C4F8D8CD0}" srcId="{DE05CB6D-D5D2-45BF-A8C4-10726915228B}" destId="{6710E0A0-917F-4184-8B24-C347F85BB78E}" srcOrd="1" destOrd="0" parTransId="{AEF58A99-35FA-4792-B2D5-FEAC429EEBD1}" sibTransId="{1FA3A36A-E9B8-4A80-86CA-39951959EECE}"/>
+    <dgm:cxn modelId="{1D7A654E-301C-4AF7-92AE-F80261AD0CE5}" type="presOf" srcId="{EFE26C76-C799-4E11-BAD1-0AE116DF0FEA}" destId="{05C5E93F-0061-44F5-87FB-C5B596DEB4FD}" srcOrd="1" destOrd="0" presId="urn:microsoft.com/office/officeart/2005/8/layout/hProcess7#1"/>
+    <dgm:cxn modelId="{6FC6B5EF-2EC3-48A6-A729-D0D3509FC01C}" type="presOf" srcId="{4B7B5097-E3F3-40F4-A5A8-B1D776B946CC}" destId="{0532D5D0-6F68-4A7E-B20E-63084A52CF52}" srcOrd="1" destOrd="0" presId="urn:microsoft.com/office/officeart/2005/8/layout/hProcess7#1"/>
+    <dgm:cxn modelId="{110ACC4E-E6E9-4AAD-9F13-FB6668F33595}" srcId="{4B7B5097-E3F3-40F4-A5A8-B1D776B946CC}" destId="{757B31F9-39F0-415B-9E04-BB502008F2CE}" srcOrd="0" destOrd="0" parTransId="{FAD7875F-DB31-4058-9047-68729B5BD55E}" sibTransId="{261F1DA6-6FF7-44C5-9FC1-890029541C93}"/>
+    <dgm:cxn modelId="{8FD1A5BA-645C-488F-83A6-93AC86202506}" type="presOf" srcId="{6710E0A0-917F-4184-8B24-C347F85BB78E}" destId="{4630D8E5-7B4D-42D8-9266-A43A31D50E56}" srcOrd="1" destOrd="0" presId="urn:microsoft.com/office/officeart/2005/8/layout/hProcess7#1"/>
+    <dgm:cxn modelId="{93CB01ED-8A01-4293-9D0D-1666BB156AB7}" srcId="{DE05CB6D-D5D2-45BF-A8C4-10726915228B}" destId="{8E9AF1EE-72FE-4419-A546-947C847429D5}" srcOrd="4" destOrd="0" parTransId="{38A6DF5C-4032-47F8-A934-693A9D44943A}" sibTransId="{D41C1FA3-D9E0-4C5C-8688-8B2BF05E6AFB}"/>
+    <dgm:cxn modelId="{F9A30059-3DDD-4304-BB5A-73F6AA112C0D}" srcId="{8E9AF1EE-72FE-4419-A546-947C847429D5}" destId="{00FFE4BD-EA49-4D55-98BC-6BFEBEE36A57}" srcOrd="0" destOrd="0" parTransId="{FAF72CBF-BF0A-40B6-BED0-FA7EBA5DA58E}" sibTransId="{2CD304C0-D5BF-4F57-AF88-60F36FF0288C}"/>
+    <dgm:cxn modelId="{0539C9EA-0104-4B48-A1AA-F37FE17804AC}" type="presOf" srcId="{EE38EAD2-F053-496B-B67B-135E51D0C306}" destId="{719DAA7F-634B-41E5-9272-86BCAFE0606A}" srcOrd="0" destOrd="0" presId="urn:microsoft.com/office/officeart/2005/8/layout/hProcess7#1"/>
+    <dgm:cxn modelId="{25125E32-68DE-4797-8482-B2AAEE72723A}" srcId="{DE05CB6D-D5D2-45BF-A8C4-10726915228B}" destId="{8B7AB85B-C762-499B-80C4-E9B1E3343FFB}" srcOrd="2" destOrd="0" parTransId="{1309AF84-3F6D-4D25-81BD-B87145669152}" sibTransId="{3F4D6235-FF3B-4016-821A-F8F9852EA5CF}"/>
+    <dgm:cxn modelId="{40C26701-187E-4538-A89D-90A0FAC69173}" type="presOf" srcId="{00FFE4BD-EA49-4D55-98BC-6BFEBEE36A57}" destId="{C8C45A37-6FF2-4B0B-A4DA-2DE6EE217831}" srcOrd="0" destOrd="0" presId="urn:microsoft.com/office/officeart/2005/8/layout/hProcess7#1"/>
     <dgm:cxn modelId="{36C2557C-82B4-4BFA-92A0-4A79DD8612FF}" srcId="{8B7AB85B-C762-499B-80C4-E9B1E3343FFB}" destId="{53D41681-0774-4690-8051-85900C5D4AA2}" srcOrd="0" destOrd="0" parTransId="{B017ABB4-C28B-4861-AFB0-2E894F92F7DD}" sibTransId="{EB910A0F-399C-49B2-9C0F-AD41F123493F}"/>
-    <dgm:cxn modelId="{541D1E97-CD7B-472F-B5E2-DBB34D67D462}" type="presOf" srcId="{4B7B5097-E3F3-40F4-A5A8-B1D776B946CC}" destId="{0532D5D0-6F68-4A7E-B20E-63084A52CF52}" srcOrd="1" destOrd="0" presId="urn:microsoft.com/office/officeart/2005/8/layout/hProcess7#1"/>
-    <dgm:cxn modelId="{82236379-59EC-4BB8-8788-332B7117A1F7}" type="presOf" srcId="{EFE26C76-C799-4E11-BAD1-0AE116DF0FEA}" destId="{5F2A11EB-85B4-4BD8-8F1B-22D477F9C864}" srcOrd="0" destOrd="0" presId="urn:microsoft.com/office/officeart/2005/8/layout/hProcess7#1"/>
-    <dgm:cxn modelId="{7AEF55B2-CF9C-4FA5-80E3-85FA18B96B4E}" type="presOf" srcId="{4B7B5097-E3F3-40F4-A5A8-B1D776B946CC}" destId="{02D8EEDC-148B-4C08-9CA0-FF100E6EE0DF}" srcOrd="0" destOrd="0" presId="urn:microsoft.com/office/officeart/2005/8/layout/hProcess7#1"/>
-    <dgm:cxn modelId="{61292CE1-8812-4FBD-B59F-A4FF57044BD0}" type="presOf" srcId="{31302A25-C18E-4526-8A83-E7E0CA52ECEC}" destId="{73284543-1DDF-4655-9E68-AB41BC8AA07F}" srcOrd="0" destOrd="0" presId="urn:microsoft.com/office/officeart/2005/8/layout/hProcess7#1"/>
-    <dgm:cxn modelId="{93CB01ED-8A01-4293-9D0D-1666BB156AB7}" srcId="{DE05CB6D-D5D2-45BF-A8C4-10726915228B}" destId="{8E9AF1EE-72FE-4419-A546-947C847429D5}" srcOrd="4" destOrd="0" parTransId="{38A6DF5C-4032-47F8-A934-693A9D44943A}" sibTransId="{D41C1FA3-D9E0-4C5C-8688-8B2BF05E6AFB}"/>
-    <dgm:cxn modelId="{0CC39595-E190-4955-A527-584C68624A1E}" type="presOf" srcId="{EE38EAD2-F053-496B-B67B-135E51D0C306}" destId="{719DAA7F-634B-41E5-9272-86BCAFE0606A}" srcOrd="0" destOrd="0" presId="urn:microsoft.com/office/officeart/2005/8/layout/hProcess7#1"/>
-    <dgm:cxn modelId="{110ACC4E-E6E9-4AAD-9F13-FB6668F33595}" srcId="{4B7B5097-E3F3-40F4-A5A8-B1D776B946CC}" destId="{757B31F9-39F0-415B-9E04-BB502008F2CE}" srcOrd="0" destOrd="0" parTransId="{FAD7875F-DB31-4058-9047-68729B5BD55E}" sibTransId="{261F1DA6-6FF7-44C5-9FC1-890029541C93}"/>
-    <dgm:cxn modelId="{38994599-ADFB-48E2-9A8D-D8B161F1DA90}" type="presOf" srcId="{00FFE4BD-EA49-4D55-98BC-6BFEBEE36A57}" destId="{C8C45A37-6FF2-4B0B-A4DA-2DE6EE217831}" srcOrd="0" destOrd="0" presId="urn:microsoft.com/office/officeart/2005/8/layout/hProcess7#1"/>
-    <dgm:cxn modelId="{FB2D0ADA-D6BC-4B54-9DED-4051C51CCEED}" srcId="{DE05CB6D-D5D2-45BF-A8C4-10726915228B}" destId="{EFE26C76-C799-4E11-BAD1-0AE116DF0FEA}" srcOrd="3" destOrd="0" parTransId="{BC38A4DD-6D89-4F7A-9BE2-49D2EA0C9FF0}" sibTransId="{B6A487F8-618C-4FBD-838A-24C50336E055}"/>
-    <dgm:cxn modelId="{C6B33CF6-90AA-406D-B70D-616B0B270D5D}" type="presOf" srcId="{757B31F9-39F0-415B-9E04-BB502008F2CE}" destId="{24BB755B-FE86-4B5A-BA35-C92F2A9BE04A}" srcOrd="0" destOrd="0" presId="urn:microsoft.com/office/officeart/2005/8/layout/hProcess7#1"/>
-    <dgm:cxn modelId="{1154CF8E-2DF0-4334-A6A3-A1A086DA1439}" type="presOf" srcId="{8B7AB85B-C762-499B-80C4-E9B1E3343FFB}" destId="{8D8552DA-4B6A-422D-B797-4213CE8CA7A2}" srcOrd="1" destOrd="0" presId="urn:microsoft.com/office/officeart/2005/8/layout/hProcess7#1"/>
-    <dgm:cxn modelId="{11EB49D2-16AE-4DF0-B0BD-49AB37B9F1EE}" type="presOf" srcId="{53D41681-0774-4690-8051-85900C5D4AA2}" destId="{84A7D860-832A-4AFE-9ACC-F1F01449F562}" srcOrd="0" destOrd="0" presId="urn:microsoft.com/office/officeart/2005/8/layout/hProcess7#1"/>
-    <dgm:cxn modelId="{4136F415-5FB5-4F4D-B4F4-73A805D6DB2F}" srcId="{DE05CB6D-D5D2-45BF-A8C4-10726915228B}" destId="{4B7B5097-E3F3-40F4-A5A8-B1D776B946CC}" srcOrd="5" destOrd="0" parTransId="{6B551630-D747-4282-87BD-170491596A56}" sibTransId="{8BB6CF7A-FAF8-4850-8333-A6D0D1B2A44E}"/>
-    <dgm:cxn modelId="{8792D3D3-620C-4B23-AF63-2E661C9079D1}" type="presOf" srcId="{115F821E-7864-4F8A-A9CD-697C9FE40A05}" destId="{D48A74D3-AEA5-4791-8323-D49AAAEEDB58}" srcOrd="1" destOrd="0" presId="urn:microsoft.com/office/officeart/2005/8/layout/hProcess7#1"/>
-    <dgm:cxn modelId="{AF346260-6AB8-429D-B9E4-F32E5707937D}" srcId="{EFE26C76-C799-4E11-BAD1-0AE116DF0FEA}" destId="{EE38EAD2-F053-496B-B67B-135E51D0C306}" srcOrd="0" destOrd="0" parTransId="{81E1AECD-DEDE-4585-953E-76ADE71600F9}" sibTransId="{E93A2211-DD23-4A57-98D9-412C2CD972C6}"/>
-    <dgm:cxn modelId="{25125E32-68DE-4797-8482-B2AAEE72723A}" srcId="{DE05CB6D-D5D2-45BF-A8C4-10726915228B}" destId="{8B7AB85B-C762-499B-80C4-E9B1E3343FFB}" srcOrd="2" destOrd="0" parTransId="{1309AF84-3F6D-4D25-81BD-B87145669152}" sibTransId="{3F4D6235-FF3B-4016-821A-F8F9852EA5CF}"/>
-    <dgm:cxn modelId="{41B88BA8-5018-4FDC-BA58-C148D09883AF}" type="presOf" srcId="{DE05CB6D-D5D2-45BF-A8C4-10726915228B}" destId="{148AD8F7-F59C-45D5-87A0-70BF4A9BAF31}" srcOrd="0" destOrd="0" presId="urn:microsoft.com/office/officeart/2005/8/layout/hProcess7#1"/>
-    <dgm:cxn modelId="{6A7E4C58-5DF5-4BFF-84F9-DDA5878E525C}" srcId="{6710E0A0-917F-4184-8B24-C347F85BB78E}" destId="{31302A25-C18E-4526-8A83-E7E0CA52ECEC}" srcOrd="0" destOrd="0" parTransId="{C89850A5-7C5A-4F43-A07A-78B7B038F032}" sibTransId="{DC1DF949-B794-4D23-AC33-09BF20AF9111}"/>
-    <dgm:cxn modelId="{93F797E2-FB7C-45EB-BA29-45E848DEDBAC}" type="presOf" srcId="{F10A7F12-33A4-4C5F-85E5-4E47E81798CA}" destId="{757A3E3B-A000-466B-A0EB-F91BE20C79D3}" srcOrd="0" destOrd="0" presId="urn:microsoft.com/office/officeart/2005/8/layout/hProcess7#1"/>
-    <dgm:cxn modelId="{C5D208F4-B965-46E4-BBBF-D45F54A9075F}" type="presOf" srcId="{EFE26C76-C799-4E11-BAD1-0AE116DF0FEA}" destId="{05C5E93F-0061-44F5-87FB-C5B596DEB4FD}" srcOrd="1" destOrd="0" presId="urn:microsoft.com/office/officeart/2005/8/layout/hProcess7#1"/>
-    <dgm:cxn modelId="{4E958B59-691A-44C1-AEE5-0E3C4F8D8CD0}" srcId="{DE05CB6D-D5D2-45BF-A8C4-10726915228B}" destId="{6710E0A0-917F-4184-8B24-C347F85BB78E}" srcOrd="1" destOrd="0" parTransId="{AEF58A99-35FA-4792-B2D5-FEAC429EEBD1}" sibTransId="{1FA3A36A-E9B8-4A80-86CA-39951959EECE}"/>
-    <dgm:cxn modelId="{1DB5E978-CA1D-4F1D-8973-BA7E2EF72E1B}" srcId="{DE05CB6D-D5D2-45BF-A8C4-10726915228B}" destId="{115F821E-7864-4F8A-A9CD-697C9FE40A05}" srcOrd="0" destOrd="0" parTransId="{32AFAD37-55D7-4AB4-A512-34EC236E5F7E}" sibTransId="{9A0A36C6-9359-4D9B-8F5F-7312F68949A6}"/>
-    <dgm:cxn modelId="{6D867C86-52AF-46B6-B61C-0C000568CBD0}" srcId="{115F821E-7864-4F8A-A9CD-697C9FE40A05}" destId="{F10A7F12-33A4-4C5F-85E5-4E47E81798CA}" srcOrd="0" destOrd="0" parTransId="{E0C877A8-B415-45AA-943B-12E837FA2D1E}" sibTransId="{86E5B1B3-C9B4-4293-8981-5F0297B440E0}"/>
-    <dgm:cxn modelId="{288F3ADA-AD8B-4E65-97EF-FA30EABDBD4B}" type="presOf" srcId="{6710E0A0-917F-4184-8B24-C347F85BB78E}" destId="{2AA4C1AA-B62B-4F3F-BE04-FB813ED504B3}" srcOrd="0" destOrd="0" presId="urn:microsoft.com/office/officeart/2005/8/layout/hProcess7#1"/>
-    <dgm:cxn modelId="{3A2F4B5C-8D49-4E9E-BB3A-1C15D85DBB41}" type="presOf" srcId="{8E9AF1EE-72FE-4419-A546-947C847429D5}" destId="{A5461B13-E8AF-4DC3-BCD2-91E2C29F5C6F}" srcOrd="1" destOrd="0" presId="urn:microsoft.com/office/officeart/2005/8/layout/hProcess7#1"/>
-    <dgm:cxn modelId="{093330D4-AB17-4D87-9B5C-9D70F296489F}" type="presOf" srcId="{8B7AB85B-C762-499B-80C4-E9B1E3343FFB}" destId="{6EDFC28B-A841-4ABD-9320-7705FABF6243}" srcOrd="0" destOrd="0" presId="urn:microsoft.com/office/officeart/2005/8/layout/hProcess7#1"/>
-    <dgm:cxn modelId="{F9A30059-3DDD-4304-BB5A-73F6AA112C0D}" srcId="{8E9AF1EE-72FE-4419-A546-947C847429D5}" destId="{00FFE4BD-EA49-4D55-98BC-6BFEBEE36A57}" srcOrd="0" destOrd="0" parTransId="{FAF72CBF-BF0A-40B6-BED0-FA7EBA5DA58E}" sibTransId="{2CD304C0-D5BF-4F57-AF88-60F36FF0288C}"/>
-    <dgm:cxn modelId="{1781BE97-4288-4DDB-934F-CD507C95B3F9}" type="presOf" srcId="{115F821E-7864-4F8A-A9CD-697C9FE40A05}" destId="{FEACC056-6210-43FD-8A30-9766D6AC58D6}" srcOrd="0" destOrd="0" presId="urn:microsoft.com/office/officeart/2005/8/layout/hProcess7#1"/>
-    <dgm:cxn modelId="{E0F3FA3C-FB91-47B0-AF53-12561C3890A4}" type="presOf" srcId="{8E9AF1EE-72FE-4419-A546-947C847429D5}" destId="{C04048AD-9600-435D-ADAE-DF5AE90CCC55}" srcOrd="0" destOrd="0" presId="urn:microsoft.com/office/officeart/2005/8/layout/hProcess7#1"/>
-    <dgm:cxn modelId="{1C71DC2E-1107-4939-BF8F-B6603D437DAE}" type="presParOf" srcId="{148AD8F7-F59C-45D5-87A0-70BF4A9BAF31}" destId="{35828217-981A-4340-A25E-58DCFBD3AD3D}" srcOrd="0" destOrd="0" presId="urn:microsoft.com/office/officeart/2005/8/layout/hProcess7#1"/>
-    <dgm:cxn modelId="{C71191BF-D3D3-4455-8264-792C5C33DE3B}" type="presParOf" srcId="{35828217-981A-4340-A25E-58DCFBD3AD3D}" destId="{FEACC056-6210-43FD-8A30-9766D6AC58D6}" srcOrd="0" destOrd="0" presId="urn:microsoft.com/office/officeart/2005/8/layout/hProcess7#1"/>
-    <dgm:cxn modelId="{08E125F0-E46E-4989-BEC5-7A5B44D86833}" type="presParOf" srcId="{35828217-981A-4340-A25E-58DCFBD3AD3D}" destId="{D48A74D3-AEA5-4791-8323-D49AAAEEDB58}" srcOrd="1" destOrd="0" presId="urn:microsoft.com/office/officeart/2005/8/layout/hProcess7#1"/>
-    <dgm:cxn modelId="{5A1E6B1C-C0C7-4F34-9DF5-71FBB8346871}" type="presParOf" srcId="{35828217-981A-4340-A25E-58DCFBD3AD3D}" destId="{757A3E3B-A000-466B-A0EB-F91BE20C79D3}" srcOrd="2" destOrd="0" presId="urn:microsoft.com/office/officeart/2005/8/layout/hProcess7#1"/>
-    <dgm:cxn modelId="{5C07BAD8-2221-470F-8E23-2939404B95D5}" type="presParOf" srcId="{148AD8F7-F59C-45D5-87A0-70BF4A9BAF31}" destId="{4F7C9F56-516F-4555-9FC8-602573B24E5E}" srcOrd="1" destOrd="0" presId="urn:microsoft.com/office/officeart/2005/8/layout/hProcess7#1"/>
-    <dgm:cxn modelId="{B67569C8-1A8A-4796-B382-B934CC63A0C6}" type="presParOf" srcId="{148AD8F7-F59C-45D5-87A0-70BF4A9BAF31}" destId="{39507BF9-5E33-4BAF-A948-56D87CB1E9D1}" srcOrd="2" destOrd="0" presId="urn:microsoft.com/office/officeart/2005/8/layout/hProcess7#1"/>
-    <dgm:cxn modelId="{98A57B94-5303-4A81-BC12-239AF5482171}" type="presParOf" srcId="{39507BF9-5E33-4BAF-A948-56D87CB1E9D1}" destId="{0A3A0D6C-EBA0-40CB-AEAA-B876E227ED19}" srcOrd="0" destOrd="0" presId="urn:microsoft.com/office/officeart/2005/8/layout/hProcess7#1"/>
-    <dgm:cxn modelId="{86506CC3-D751-4C50-8541-F8564F1DA730}" type="presParOf" srcId="{39507BF9-5E33-4BAF-A948-56D87CB1E9D1}" destId="{F725808D-03E4-4F20-90FE-AE5D6DFFCDC3}" srcOrd="1" destOrd="0" presId="urn:microsoft.com/office/officeart/2005/8/layout/hProcess7#1"/>
-    <dgm:cxn modelId="{9AF2B4B7-E9F3-4A92-A5EB-BF444E33EAD0}" type="presParOf" srcId="{39507BF9-5E33-4BAF-A948-56D87CB1E9D1}" destId="{7AD3DFF7-8815-437A-84C5-80C21B92DB9F}" srcOrd="2" destOrd="0" presId="urn:microsoft.com/office/officeart/2005/8/layout/hProcess7#1"/>
-    <dgm:cxn modelId="{93D8E4C5-2555-4D13-88F1-C7CED8991C51}" type="presParOf" srcId="{148AD8F7-F59C-45D5-87A0-70BF4A9BAF31}" destId="{7CE02653-1DCE-4831-AB2A-76AEB5B2629A}" srcOrd="3" destOrd="0" presId="urn:microsoft.com/office/officeart/2005/8/layout/hProcess7#1"/>
-    <dgm:cxn modelId="{4238DDC2-580E-4C95-83ED-9D6F99129C81}" type="presParOf" srcId="{148AD8F7-F59C-45D5-87A0-70BF4A9BAF31}" destId="{4C156AFB-91CA-45A5-9D31-B5CB0FE6447E}" srcOrd="4" destOrd="0" presId="urn:microsoft.com/office/officeart/2005/8/layout/hProcess7#1"/>
-    <dgm:cxn modelId="{01F6868E-5AA0-451C-8A93-6A9EC65A6A51}" type="presParOf" srcId="{4C156AFB-91CA-45A5-9D31-B5CB0FE6447E}" destId="{2AA4C1AA-B62B-4F3F-BE04-FB813ED504B3}" srcOrd="0" destOrd="0" presId="urn:microsoft.com/office/officeart/2005/8/layout/hProcess7#1"/>
-    <dgm:cxn modelId="{9A59F27E-8EAD-4054-947D-4D6FEEFD9FEB}" type="presParOf" srcId="{4C156AFB-91CA-45A5-9D31-B5CB0FE6447E}" destId="{4630D8E5-7B4D-42D8-9266-A43A31D50E56}" srcOrd="1" destOrd="0" presId="urn:microsoft.com/office/officeart/2005/8/layout/hProcess7#1"/>
-    <dgm:cxn modelId="{51474D41-1714-4814-BA66-E5F15F1EAD6D}" type="presParOf" srcId="{4C156AFB-91CA-45A5-9D31-B5CB0FE6447E}" destId="{73284543-1DDF-4655-9E68-AB41BC8AA07F}" srcOrd="2" destOrd="0" presId="urn:microsoft.com/office/officeart/2005/8/layout/hProcess7#1"/>
-    <dgm:cxn modelId="{8A52ED2C-367E-4B8A-8177-9791C49D697E}" type="presParOf" srcId="{148AD8F7-F59C-45D5-87A0-70BF4A9BAF31}" destId="{5EAEFD0C-8287-4970-AC5C-C4D6A45A18C2}" srcOrd="5" destOrd="0" presId="urn:microsoft.com/office/officeart/2005/8/layout/hProcess7#1"/>
-    <dgm:cxn modelId="{BAD720CF-8940-4665-B652-96DA5A5A1E32}" type="presParOf" srcId="{148AD8F7-F59C-45D5-87A0-70BF4A9BAF31}" destId="{E61E9B13-69AA-4CC3-B9C8-F85A2C866A9F}" srcOrd="6" destOrd="0" presId="urn:microsoft.com/office/officeart/2005/8/layout/hProcess7#1"/>
-    <dgm:cxn modelId="{0581A53F-F3B6-46FF-B0E7-396466F696BC}" type="presParOf" srcId="{E61E9B13-69AA-4CC3-B9C8-F85A2C866A9F}" destId="{226CEDAC-A91B-4DEA-9998-78C25E264520}" srcOrd="0" destOrd="0" presId="urn:microsoft.com/office/officeart/2005/8/layout/hProcess7#1"/>
-    <dgm:cxn modelId="{DAFE3894-EAA0-40DE-827B-DED023924C1B}" type="presParOf" srcId="{E61E9B13-69AA-4CC3-B9C8-F85A2C866A9F}" destId="{4CCA2783-8268-4DA8-BCEF-EEAA5F409052}" srcOrd="1" destOrd="0" presId="urn:microsoft.com/office/officeart/2005/8/layout/hProcess7#1"/>
-    <dgm:cxn modelId="{F6307A25-0DF1-49BE-8713-C19EAD4222FC}" type="presParOf" srcId="{E61E9B13-69AA-4CC3-B9C8-F85A2C866A9F}" destId="{AC13AB8A-8D60-4933-82D1-C83056583747}" srcOrd="2" destOrd="0" presId="urn:microsoft.com/office/officeart/2005/8/layout/hProcess7#1"/>
-    <dgm:cxn modelId="{6E1A7CC3-47A8-47D9-BF33-84DE2CF24232}" type="presParOf" srcId="{148AD8F7-F59C-45D5-87A0-70BF4A9BAF31}" destId="{A8E52384-75A7-4EDF-B693-A6258FA2B0A6}" srcOrd="7" destOrd="0" presId="urn:microsoft.com/office/officeart/2005/8/layout/hProcess7#1"/>
-    <dgm:cxn modelId="{3AEEBF11-0925-4750-8F7C-DAB16BC07084}" type="presParOf" srcId="{148AD8F7-F59C-45D5-87A0-70BF4A9BAF31}" destId="{A3729DB1-0E51-4C54-9157-CE59DECD1361}" srcOrd="8" destOrd="0" presId="urn:microsoft.com/office/officeart/2005/8/layout/hProcess7#1"/>
-    <dgm:cxn modelId="{BA6F7A42-49A0-44CD-9A28-B14EDD8F4593}" type="presParOf" srcId="{A3729DB1-0E51-4C54-9157-CE59DECD1361}" destId="{6EDFC28B-A841-4ABD-9320-7705FABF6243}" srcOrd="0" destOrd="0" presId="urn:microsoft.com/office/officeart/2005/8/layout/hProcess7#1"/>
-    <dgm:cxn modelId="{8125B458-EF81-4426-B236-C53AF43D767D}" type="presParOf" srcId="{A3729DB1-0E51-4C54-9157-CE59DECD1361}" destId="{8D8552DA-4B6A-422D-B797-4213CE8CA7A2}" srcOrd="1" destOrd="0" presId="urn:microsoft.com/office/officeart/2005/8/layout/hProcess7#1"/>
-    <dgm:cxn modelId="{6735445A-F350-4ED7-BBA9-BCA10BD5CFAE}" type="presParOf" srcId="{A3729DB1-0E51-4C54-9157-CE59DECD1361}" destId="{84A7D860-832A-4AFE-9ACC-F1F01449F562}" srcOrd="2" destOrd="0" presId="urn:microsoft.com/office/officeart/2005/8/layout/hProcess7#1"/>
-    <dgm:cxn modelId="{760FB90E-2EEA-4263-8F55-502B6ED45965}" type="presParOf" srcId="{148AD8F7-F59C-45D5-87A0-70BF4A9BAF31}" destId="{38FE02E6-68EE-41BF-82F1-E25972F20A27}" srcOrd="9" destOrd="0" presId="urn:microsoft.com/office/officeart/2005/8/layout/hProcess7#1"/>
-    <dgm:cxn modelId="{5F42D60E-189C-4AC3-A10F-E18C75D59AC4}" type="presParOf" srcId="{148AD8F7-F59C-45D5-87A0-70BF4A9BAF31}" destId="{3B74C2BA-44E1-4271-86EC-FEAA18D1EB8D}" srcOrd="10" destOrd="0" presId="urn:microsoft.com/office/officeart/2005/8/layout/hProcess7#1"/>
-    <dgm:cxn modelId="{17648936-6CE4-42D4-9369-8C812039BF22}" type="presParOf" srcId="{3B74C2BA-44E1-4271-86EC-FEAA18D1EB8D}" destId="{F35C9513-7555-4263-B1CE-F720BE28EC18}" srcOrd="0" destOrd="0" presId="urn:microsoft.com/office/officeart/2005/8/layout/hProcess7#1"/>
-    <dgm:cxn modelId="{DA7D5321-DF6D-4D6B-B8A9-484193DEB057}" type="presParOf" srcId="{3B74C2BA-44E1-4271-86EC-FEAA18D1EB8D}" destId="{BB49C5F5-E89C-48A7-A071-EFDBF1250723}" srcOrd="1" destOrd="0" presId="urn:microsoft.com/office/officeart/2005/8/layout/hProcess7#1"/>
-    <dgm:cxn modelId="{E655EC51-2587-441F-9917-008D625B7491}" type="presParOf" srcId="{3B74C2BA-44E1-4271-86EC-FEAA18D1EB8D}" destId="{DAE51FDD-3112-44F8-B73C-531118099CD0}" srcOrd="2" destOrd="0" presId="urn:microsoft.com/office/officeart/2005/8/layout/hProcess7#1"/>
-    <dgm:cxn modelId="{568096D1-AFF5-4DED-8F26-9B979D1DFDDF}" type="presParOf" srcId="{148AD8F7-F59C-45D5-87A0-70BF4A9BAF31}" destId="{6C4366B9-35A4-4BC3-846B-C96065C001D3}" srcOrd="11" destOrd="0" presId="urn:microsoft.com/office/officeart/2005/8/layout/hProcess7#1"/>
-    <dgm:cxn modelId="{1DE604B1-4C93-489A-8C62-127E579E5DE5}" type="presParOf" srcId="{148AD8F7-F59C-45D5-87A0-70BF4A9BAF31}" destId="{E3B721CE-3020-4E98-9BEE-C5EF2ABAE977}" srcOrd="12" destOrd="0" presId="urn:microsoft.com/office/officeart/2005/8/layout/hProcess7#1"/>
-    <dgm:cxn modelId="{295671F1-0B05-479E-92F2-900808796A86}" type="presParOf" srcId="{E3B721CE-3020-4E98-9BEE-C5EF2ABAE977}" destId="{5F2A11EB-85B4-4BD8-8F1B-22D477F9C864}" srcOrd="0" destOrd="0" presId="urn:microsoft.com/office/officeart/2005/8/layout/hProcess7#1"/>
-    <dgm:cxn modelId="{6D5D5CD1-A76D-4345-ACD5-DA9A59E5F880}" type="presParOf" srcId="{E3B721CE-3020-4E98-9BEE-C5EF2ABAE977}" destId="{05C5E93F-0061-44F5-87FB-C5B596DEB4FD}" srcOrd="1" destOrd="0" presId="urn:microsoft.com/office/officeart/2005/8/layout/hProcess7#1"/>
-    <dgm:cxn modelId="{2E4680E6-11F4-4D02-96BF-CEBCF90C5493}" type="presParOf" srcId="{E3B721CE-3020-4E98-9BEE-C5EF2ABAE977}" destId="{719DAA7F-634B-41E5-9272-86BCAFE0606A}" srcOrd="2" destOrd="0" presId="urn:microsoft.com/office/officeart/2005/8/layout/hProcess7#1"/>
-    <dgm:cxn modelId="{237300BC-1E47-4829-B66E-B88B9F495975}" type="presParOf" srcId="{148AD8F7-F59C-45D5-87A0-70BF4A9BAF31}" destId="{CCAD002B-A69D-4459-B7B6-E81A70A3EC73}" srcOrd="13" destOrd="0" presId="urn:microsoft.com/office/officeart/2005/8/layout/hProcess7#1"/>
-    <dgm:cxn modelId="{9FD6D61B-2DF8-42E2-9E25-D8461FBB12AB}" type="presParOf" srcId="{148AD8F7-F59C-45D5-87A0-70BF4A9BAF31}" destId="{5B6656A7-394C-487B-923B-7565A0CD74CD}" srcOrd="14" destOrd="0" presId="urn:microsoft.com/office/officeart/2005/8/layout/hProcess7#1"/>
-    <dgm:cxn modelId="{D86AF8EA-61C3-4217-8533-B80AF22DEC6D}" type="presParOf" srcId="{5B6656A7-394C-487B-923B-7565A0CD74CD}" destId="{BE3BE3CA-2ACC-4312-ABB6-0B38F7ACDDB1}" srcOrd="0" destOrd="0" presId="urn:microsoft.com/office/officeart/2005/8/layout/hProcess7#1"/>
-    <dgm:cxn modelId="{361B1E16-D07F-4ADF-A536-7C97E9CD405C}" type="presParOf" srcId="{5B6656A7-394C-487B-923B-7565A0CD74CD}" destId="{53A0ACB7-0B90-4B9B-8368-434977D04CB5}" srcOrd="1" destOrd="0" presId="urn:microsoft.com/office/officeart/2005/8/layout/hProcess7#1"/>
-    <dgm:cxn modelId="{315F502E-D77E-46C1-BBCC-D5391D5627F4}" type="presParOf" srcId="{5B6656A7-394C-487B-923B-7565A0CD74CD}" destId="{A33F739B-D17B-410D-A256-6963DD5A58BA}" srcOrd="2" destOrd="0" presId="urn:microsoft.com/office/officeart/2005/8/layout/hProcess7#1"/>
-    <dgm:cxn modelId="{8882EF46-7589-494A-AE7C-2EC95785A321}" type="presParOf" srcId="{148AD8F7-F59C-45D5-87A0-70BF4A9BAF31}" destId="{FAD09860-448A-4C21-A211-10FC5EDCF7C2}" srcOrd="15" destOrd="0" presId="urn:microsoft.com/office/officeart/2005/8/layout/hProcess7#1"/>
-    <dgm:cxn modelId="{78D55423-E520-4472-990F-6D255DF72370}" type="presParOf" srcId="{148AD8F7-F59C-45D5-87A0-70BF4A9BAF31}" destId="{67486F58-56F3-4A30-98C4-23A71FCD1AEC}" srcOrd="16" destOrd="0" presId="urn:microsoft.com/office/officeart/2005/8/layout/hProcess7#1"/>
-    <dgm:cxn modelId="{7756D02F-90E8-4E26-BF47-64320E5AD2B3}" type="presParOf" srcId="{67486F58-56F3-4A30-98C4-23A71FCD1AEC}" destId="{C04048AD-9600-435D-ADAE-DF5AE90CCC55}" srcOrd="0" destOrd="0" presId="urn:microsoft.com/office/officeart/2005/8/layout/hProcess7#1"/>
-    <dgm:cxn modelId="{AE6A8DC6-6FBC-43D2-8247-750A497A1658}" type="presParOf" srcId="{67486F58-56F3-4A30-98C4-23A71FCD1AEC}" destId="{A5461B13-E8AF-4DC3-BCD2-91E2C29F5C6F}" srcOrd="1" destOrd="0" presId="urn:microsoft.com/office/officeart/2005/8/layout/hProcess7#1"/>
-    <dgm:cxn modelId="{57882C0C-BB1B-4DBE-86F8-E30E0C093A5D}" type="presParOf" srcId="{67486F58-56F3-4A30-98C4-23A71FCD1AEC}" destId="{C8C45A37-6FF2-4B0B-A4DA-2DE6EE217831}" srcOrd="2" destOrd="0" presId="urn:microsoft.com/office/officeart/2005/8/layout/hProcess7#1"/>
-    <dgm:cxn modelId="{E819E66C-D511-4003-B351-AC27765E5A41}" type="presParOf" srcId="{148AD8F7-F59C-45D5-87A0-70BF4A9BAF31}" destId="{BEB0C815-ED0D-4DB0-9C5D-F30B354B9DE4}" srcOrd="17" destOrd="0" presId="urn:microsoft.com/office/officeart/2005/8/layout/hProcess7#1"/>
-    <dgm:cxn modelId="{8BCFE8EE-2CB1-432D-8461-60FC2DD75D15}" type="presParOf" srcId="{148AD8F7-F59C-45D5-87A0-70BF4A9BAF31}" destId="{9E8A2AC8-D512-4C08-85C3-2BEE36E9EEBB}" srcOrd="18" destOrd="0" presId="urn:microsoft.com/office/officeart/2005/8/layout/hProcess7#1"/>
-    <dgm:cxn modelId="{D12C96F7-3D11-4BDE-874D-5A2B40FE23D2}" type="presParOf" srcId="{9E8A2AC8-D512-4C08-85C3-2BEE36E9EEBB}" destId="{70726D10-50A8-47B2-A920-6B44261CB338}" srcOrd="0" destOrd="0" presId="urn:microsoft.com/office/officeart/2005/8/layout/hProcess7#1"/>
-    <dgm:cxn modelId="{AF17D4B5-49C9-4847-BCA8-563159BD7B54}" type="presParOf" srcId="{9E8A2AC8-D512-4C08-85C3-2BEE36E9EEBB}" destId="{08D7ABF3-6A92-47E1-B305-32B5524BFE59}" srcOrd="1" destOrd="0" presId="urn:microsoft.com/office/officeart/2005/8/layout/hProcess7#1"/>
-    <dgm:cxn modelId="{56EE11E9-9CB8-44CC-903F-92DA16161456}" type="presParOf" srcId="{9E8A2AC8-D512-4C08-85C3-2BEE36E9EEBB}" destId="{71083D24-5B4E-456C-821C-A609E08ED5D1}" srcOrd="2" destOrd="0" presId="urn:microsoft.com/office/officeart/2005/8/layout/hProcess7#1"/>
-    <dgm:cxn modelId="{645FDB75-0A86-4CC1-8453-CA51131019FC}" type="presParOf" srcId="{148AD8F7-F59C-45D5-87A0-70BF4A9BAF31}" destId="{5A7B9151-5768-4975-AE5B-36A5EF7D58F7}" srcOrd="19" destOrd="0" presId="urn:microsoft.com/office/officeart/2005/8/layout/hProcess7#1"/>
-    <dgm:cxn modelId="{83F44E9C-1753-42CF-8F99-9EAF76AC9ACB}" type="presParOf" srcId="{148AD8F7-F59C-45D5-87A0-70BF4A9BAF31}" destId="{AB1DC0D2-52DA-4B21-B734-E5EF05D6D87D}" srcOrd="20" destOrd="0" presId="urn:microsoft.com/office/officeart/2005/8/layout/hProcess7#1"/>
-    <dgm:cxn modelId="{0BE74FF4-6A83-4C3F-A460-E218AE66704F}" type="presParOf" srcId="{AB1DC0D2-52DA-4B21-B734-E5EF05D6D87D}" destId="{02D8EEDC-148B-4C08-9CA0-FF100E6EE0DF}" srcOrd="0" destOrd="0" presId="urn:microsoft.com/office/officeart/2005/8/layout/hProcess7#1"/>
-    <dgm:cxn modelId="{BD841A20-FA9C-4DB4-9D4D-67D00A2DF0D2}" type="presParOf" srcId="{AB1DC0D2-52DA-4B21-B734-E5EF05D6D87D}" destId="{0532D5D0-6F68-4A7E-B20E-63084A52CF52}" srcOrd="1" destOrd="0" presId="urn:microsoft.com/office/officeart/2005/8/layout/hProcess7#1"/>
-    <dgm:cxn modelId="{D3208E0C-D750-4E6D-B4E6-27C8D89014D0}" type="presParOf" srcId="{AB1DC0D2-52DA-4B21-B734-E5EF05D6D87D}" destId="{24BB755B-FE86-4B5A-BA35-C92F2A9BE04A}" srcOrd="2" destOrd="0" presId="urn:microsoft.com/office/officeart/2005/8/layout/hProcess7#1"/>
+    <dgm:cxn modelId="{3273CC64-72F8-48D9-B160-881D2C95BDBF}" type="presOf" srcId="{6710E0A0-917F-4184-8B24-C347F85BB78E}" destId="{2AA4C1AA-B62B-4F3F-BE04-FB813ED504B3}" srcOrd="0" destOrd="0" presId="urn:microsoft.com/office/officeart/2005/8/layout/hProcess7#1"/>
+    <dgm:cxn modelId="{12F6F972-2E41-4456-BBCE-F4002CBC1061}" type="presParOf" srcId="{148AD8F7-F59C-45D5-87A0-70BF4A9BAF31}" destId="{35828217-981A-4340-A25E-58DCFBD3AD3D}" srcOrd="0" destOrd="0" presId="urn:microsoft.com/office/officeart/2005/8/layout/hProcess7#1"/>
+    <dgm:cxn modelId="{54DEEB5A-DA19-4589-A0D6-0C35547E0B7C}" type="presParOf" srcId="{35828217-981A-4340-A25E-58DCFBD3AD3D}" destId="{FEACC056-6210-43FD-8A30-9766D6AC58D6}" srcOrd="0" destOrd="0" presId="urn:microsoft.com/office/officeart/2005/8/layout/hProcess7#1"/>
+    <dgm:cxn modelId="{E73F77C5-FEF5-45C9-AD7B-E1C8B08E73AC}" type="presParOf" srcId="{35828217-981A-4340-A25E-58DCFBD3AD3D}" destId="{D48A74D3-AEA5-4791-8323-D49AAAEEDB58}" srcOrd="1" destOrd="0" presId="urn:microsoft.com/office/officeart/2005/8/layout/hProcess7#1"/>
+    <dgm:cxn modelId="{3A2A527D-92E0-4F1F-91C0-AD2B28B5AE1E}" type="presParOf" srcId="{35828217-981A-4340-A25E-58DCFBD3AD3D}" destId="{757A3E3B-A000-466B-A0EB-F91BE20C79D3}" srcOrd="2" destOrd="0" presId="urn:microsoft.com/office/officeart/2005/8/layout/hProcess7#1"/>
+    <dgm:cxn modelId="{98F2FF21-1989-4046-A6DA-FA6093BD5530}" type="presParOf" srcId="{148AD8F7-F59C-45D5-87A0-70BF4A9BAF31}" destId="{4F7C9F56-516F-4555-9FC8-602573B24E5E}" srcOrd="1" destOrd="0" presId="urn:microsoft.com/office/officeart/2005/8/layout/hProcess7#1"/>
+    <dgm:cxn modelId="{32023585-BB98-45AA-B7BD-65EEEF55AF63}" type="presParOf" srcId="{148AD8F7-F59C-45D5-87A0-70BF4A9BAF31}" destId="{39507BF9-5E33-4BAF-A948-56D87CB1E9D1}" srcOrd="2" destOrd="0" presId="urn:microsoft.com/office/officeart/2005/8/layout/hProcess7#1"/>
+    <dgm:cxn modelId="{CF33C1BF-241C-455F-B8A3-8356B22F4794}" type="presParOf" srcId="{39507BF9-5E33-4BAF-A948-56D87CB1E9D1}" destId="{0A3A0D6C-EBA0-40CB-AEAA-B876E227ED19}" srcOrd="0" destOrd="0" presId="urn:microsoft.com/office/officeart/2005/8/layout/hProcess7#1"/>
+    <dgm:cxn modelId="{E5305A04-5966-41C4-8140-D600B398F128}" type="presParOf" srcId="{39507BF9-5E33-4BAF-A948-56D87CB1E9D1}" destId="{F725808D-03E4-4F20-90FE-AE5D6DFFCDC3}" srcOrd="1" destOrd="0" presId="urn:microsoft.com/office/officeart/2005/8/layout/hProcess7#1"/>
+    <dgm:cxn modelId="{131C4BE5-D89B-4AAD-BA57-EE6EA6814D0A}" type="presParOf" srcId="{39507BF9-5E33-4BAF-A948-56D87CB1E9D1}" destId="{7AD3DFF7-8815-437A-84C5-80C21B92DB9F}" srcOrd="2" destOrd="0" presId="urn:microsoft.com/office/officeart/2005/8/layout/hProcess7#1"/>
+    <dgm:cxn modelId="{5112C85B-2353-4290-BE85-9D6E6F98A4A2}" type="presParOf" srcId="{148AD8F7-F59C-45D5-87A0-70BF4A9BAF31}" destId="{7CE02653-1DCE-4831-AB2A-76AEB5B2629A}" srcOrd="3" destOrd="0" presId="urn:microsoft.com/office/officeart/2005/8/layout/hProcess7#1"/>
+    <dgm:cxn modelId="{E0D2B01F-1D96-4A59-8F8B-47772D6E46D9}" type="presParOf" srcId="{148AD8F7-F59C-45D5-87A0-70BF4A9BAF31}" destId="{4C156AFB-91CA-45A5-9D31-B5CB0FE6447E}" srcOrd="4" destOrd="0" presId="urn:microsoft.com/office/officeart/2005/8/layout/hProcess7#1"/>
+    <dgm:cxn modelId="{42961D5F-03A5-48E7-911E-5A431E16484F}" type="presParOf" srcId="{4C156AFB-91CA-45A5-9D31-B5CB0FE6447E}" destId="{2AA4C1AA-B62B-4F3F-BE04-FB813ED504B3}" srcOrd="0" destOrd="0" presId="urn:microsoft.com/office/officeart/2005/8/layout/hProcess7#1"/>
+    <dgm:cxn modelId="{1CD8016C-26D2-4FB6-AF73-186F7D9A42BB}" type="presParOf" srcId="{4C156AFB-91CA-45A5-9D31-B5CB0FE6447E}" destId="{4630D8E5-7B4D-42D8-9266-A43A31D50E56}" srcOrd="1" destOrd="0" presId="urn:microsoft.com/office/officeart/2005/8/layout/hProcess7#1"/>
+    <dgm:cxn modelId="{640D6B26-5100-40AE-B335-0CAADF9E7337}" type="presParOf" srcId="{4C156AFB-91CA-45A5-9D31-B5CB0FE6447E}" destId="{73284543-1DDF-4655-9E68-AB41BC8AA07F}" srcOrd="2" destOrd="0" presId="urn:microsoft.com/office/officeart/2005/8/layout/hProcess7#1"/>
+    <dgm:cxn modelId="{6684ABF6-FFC1-4B02-8F9E-91314BD01202}" type="presParOf" srcId="{148AD8F7-F59C-45D5-87A0-70BF4A9BAF31}" destId="{5EAEFD0C-8287-4970-AC5C-C4D6A45A18C2}" srcOrd="5" destOrd="0" presId="urn:microsoft.com/office/officeart/2005/8/layout/hProcess7#1"/>
+    <dgm:cxn modelId="{3B41D747-DDED-4B4C-B98D-070658C48753}" type="presParOf" srcId="{148AD8F7-F59C-45D5-87A0-70BF4A9BAF31}" destId="{E61E9B13-69AA-4CC3-B9C8-F85A2C866A9F}" srcOrd="6" destOrd="0" presId="urn:microsoft.com/office/officeart/2005/8/layout/hProcess7#1"/>
+    <dgm:cxn modelId="{C8E0EB89-996C-4DED-9612-6D569AC14F9B}" type="presParOf" srcId="{E61E9B13-69AA-4CC3-B9C8-F85A2C866A9F}" destId="{226CEDAC-A91B-4DEA-9998-78C25E264520}" srcOrd="0" destOrd="0" presId="urn:microsoft.com/office/officeart/2005/8/layout/hProcess7#1"/>
+    <dgm:cxn modelId="{D8B2E0AA-FCEC-4EA8-AC4D-BF47FA1237DD}" type="presParOf" srcId="{E61E9B13-69AA-4CC3-B9C8-F85A2C866A9F}" destId="{4CCA2783-8268-4DA8-BCEF-EEAA5F409052}" srcOrd="1" destOrd="0" presId="urn:microsoft.com/office/officeart/2005/8/layout/hProcess7#1"/>
+    <dgm:cxn modelId="{3259E3DC-802E-4B93-B67A-BB76A86A4A90}" type="presParOf" srcId="{E61E9B13-69AA-4CC3-B9C8-F85A2C866A9F}" destId="{AC13AB8A-8D60-4933-82D1-C83056583747}" srcOrd="2" destOrd="0" presId="urn:microsoft.com/office/officeart/2005/8/layout/hProcess7#1"/>
+    <dgm:cxn modelId="{DCC6AD50-12A9-4EDD-AF22-41681FA0E191}" type="presParOf" srcId="{148AD8F7-F59C-45D5-87A0-70BF4A9BAF31}" destId="{A8E52384-75A7-4EDF-B693-A6258FA2B0A6}" srcOrd="7" destOrd="0" presId="urn:microsoft.com/office/officeart/2005/8/layout/hProcess7#1"/>
+    <dgm:cxn modelId="{8F237A21-CE77-45B2-8E88-2929C881DCC2}" type="presParOf" srcId="{148AD8F7-F59C-45D5-87A0-70BF4A9BAF31}" destId="{A3729DB1-0E51-4C54-9157-CE59DECD1361}" srcOrd="8" destOrd="0" presId="urn:microsoft.com/office/officeart/2005/8/layout/hProcess7#1"/>
+    <dgm:cxn modelId="{28319C38-91F4-4DD8-980D-CEC14A679E48}" type="presParOf" srcId="{A3729DB1-0E51-4C54-9157-CE59DECD1361}" destId="{6EDFC28B-A841-4ABD-9320-7705FABF6243}" srcOrd="0" destOrd="0" presId="urn:microsoft.com/office/officeart/2005/8/layout/hProcess7#1"/>
+    <dgm:cxn modelId="{81791E37-D3AC-473D-8C30-1CEC5088A389}" type="presParOf" srcId="{A3729DB1-0E51-4C54-9157-CE59DECD1361}" destId="{8D8552DA-4B6A-422D-B797-4213CE8CA7A2}" srcOrd="1" destOrd="0" presId="urn:microsoft.com/office/officeart/2005/8/layout/hProcess7#1"/>
+    <dgm:cxn modelId="{E9EE453F-4460-44B9-A7BE-68A6F404F9FD}" type="presParOf" srcId="{A3729DB1-0E51-4C54-9157-CE59DECD1361}" destId="{84A7D860-832A-4AFE-9ACC-F1F01449F562}" srcOrd="2" destOrd="0" presId="urn:microsoft.com/office/officeart/2005/8/layout/hProcess7#1"/>
+    <dgm:cxn modelId="{708F2DA4-7AD2-40C1-915A-29E5D1C312FD}" type="presParOf" srcId="{148AD8F7-F59C-45D5-87A0-70BF4A9BAF31}" destId="{38FE02E6-68EE-41BF-82F1-E25972F20A27}" srcOrd="9" destOrd="0" presId="urn:microsoft.com/office/officeart/2005/8/layout/hProcess7#1"/>
+    <dgm:cxn modelId="{C9384715-7693-47AD-A618-9FFA2177488D}" type="presParOf" srcId="{148AD8F7-F59C-45D5-87A0-70BF4A9BAF31}" destId="{3B74C2BA-44E1-4271-86EC-FEAA18D1EB8D}" srcOrd="10" destOrd="0" presId="urn:microsoft.com/office/officeart/2005/8/layout/hProcess7#1"/>
+    <dgm:cxn modelId="{BA230B84-29B5-4515-BEB1-1840FFEB3C37}" type="presParOf" srcId="{3B74C2BA-44E1-4271-86EC-FEAA18D1EB8D}" destId="{F35C9513-7555-4263-B1CE-F720BE28EC18}" srcOrd="0" destOrd="0" presId="urn:microsoft.com/office/officeart/2005/8/layout/hProcess7#1"/>
+    <dgm:cxn modelId="{AA98692E-9738-4B8F-8A67-C48D6E39F109}" type="presParOf" srcId="{3B74C2BA-44E1-4271-86EC-FEAA18D1EB8D}" destId="{BB49C5F5-E89C-48A7-A071-EFDBF1250723}" srcOrd="1" destOrd="0" presId="urn:microsoft.com/office/officeart/2005/8/layout/hProcess7#1"/>
+    <dgm:cxn modelId="{8A023C9E-4A5A-4809-8682-08C910CC099A}" type="presParOf" srcId="{3B74C2BA-44E1-4271-86EC-FEAA18D1EB8D}" destId="{DAE51FDD-3112-44F8-B73C-531118099CD0}" srcOrd="2" destOrd="0" presId="urn:microsoft.com/office/officeart/2005/8/layout/hProcess7#1"/>
+    <dgm:cxn modelId="{D5D20CDD-FCD3-44FF-92D3-DB8E0F9837CB}" type="presParOf" srcId="{148AD8F7-F59C-45D5-87A0-70BF4A9BAF31}" destId="{6C4366B9-35A4-4BC3-846B-C96065C001D3}" srcOrd="11" destOrd="0" presId="urn:microsoft.com/office/officeart/2005/8/layout/hProcess7#1"/>
+    <dgm:cxn modelId="{6B55D754-1DFE-484D-8A91-CBBACE3CCD30}" type="presParOf" srcId="{148AD8F7-F59C-45D5-87A0-70BF4A9BAF31}" destId="{E3B721CE-3020-4E98-9BEE-C5EF2ABAE977}" srcOrd="12" destOrd="0" presId="urn:microsoft.com/office/officeart/2005/8/layout/hProcess7#1"/>
+    <dgm:cxn modelId="{21088B98-A2C8-44B3-8B09-D37F90652E1A}" type="presParOf" srcId="{E3B721CE-3020-4E98-9BEE-C5EF2ABAE977}" destId="{5F2A11EB-85B4-4BD8-8F1B-22D477F9C864}" srcOrd="0" destOrd="0" presId="urn:microsoft.com/office/officeart/2005/8/layout/hProcess7#1"/>
+    <dgm:cxn modelId="{9CF93D0D-1A21-48F5-8CA7-E856AF7FDFB2}" type="presParOf" srcId="{E3B721CE-3020-4E98-9BEE-C5EF2ABAE977}" destId="{05C5E93F-0061-44F5-87FB-C5B596DEB4FD}" srcOrd="1" destOrd="0" presId="urn:microsoft.com/office/officeart/2005/8/layout/hProcess7#1"/>
+    <dgm:cxn modelId="{689A7AE6-3762-4664-AA1F-D97B101C258B}" type="presParOf" srcId="{E3B721CE-3020-4E98-9BEE-C5EF2ABAE977}" destId="{719DAA7F-634B-41E5-9272-86BCAFE0606A}" srcOrd="2" destOrd="0" presId="urn:microsoft.com/office/officeart/2005/8/layout/hProcess7#1"/>
+    <dgm:cxn modelId="{8FF1E6D6-4FE4-483F-AB76-2AEB0FE1BD64}" type="presParOf" srcId="{148AD8F7-F59C-45D5-87A0-70BF4A9BAF31}" destId="{CCAD002B-A69D-4459-B7B6-E81A70A3EC73}" srcOrd="13" destOrd="0" presId="urn:microsoft.com/office/officeart/2005/8/layout/hProcess7#1"/>
+    <dgm:cxn modelId="{0CD6BFFC-3B11-4D90-BAA1-66FE05A79969}" type="presParOf" srcId="{148AD8F7-F59C-45D5-87A0-70BF4A9BAF31}" destId="{5B6656A7-394C-487B-923B-7565A0CD74CD}" srcOrd="14" destOrd="0" presId="urn:microsoft.com/office/officeart/2005/8/layout/hProcess7#1"/>
+    <dgm:cxn modelId="{C164FA4F-4D94-4173-AF10-99ABF638F0A0}" type="presParOf" srcId="{5B6656A7-394C-487B-923B-7565A0CD74CD}" destId="{BE3BE3CA-2ACC-4312-ABB6-0B38F7ACDDB1}" srcOrd="0" destOrd="0" presId="urn:microsoft.com/office/officeart/2005/8/layout/hProcess7#1"/>
+    <dgm:cxn modelId="{BEFCFCDC-E8CB-42E4-ACDF-BD17BBB7060A}" type="presParOf" srcId="{5B6656A7-394C-487B-923B-7565A0CD74CD}" destId="{53A0ACB7-0B90-4B9B-8368-434977D04CB5}" srcOrd="1" destOrd="0" presId="urn:microsoft.com/office/officeart/2005/8/layout/hProcess7#1"/>
+    <dgm:cxn modelId="{CDDE5E8E-EB66-4ABC-862F-C0C83A35485D}" type="presParOf" srcId="{5B6656A7-394C-487B-923B-7565A0CD74CD}" destId="{A33F739B-D17B-410D-A256-6963DD5A58BA}" srcOrd="2" destOrd="0" presId="urn:microsoft.com/office/officeart/2005/8/layout/hProcess7#1"/>
+    <dgm:cxn modelId="{75F8CBA5-3E3B-4333-8A94-17D9D4E8696E}" type="presParOf" srcId="{148AD8F7-F59C-45D5-87A0-70BF4A9BAF31}" destId="{FAD09860-448A-4C21-A211-10FC5EDCF7C2}" srcOrd="15" destOrd="0" presId="urn:microsoft.com/office/officeart/2005/8/layout/hProcess7#1"/>
+    <dgm:cxn modelId="{0033F68F-C4DD-4C9D-ADD4-656B6145DA9C}" type="presParOf" srcId="{148AD8F7-F59C-45D5-87A0-70BF4A9BAF31}" destId="{67486F58-56F3-4A30-98C4-23A71FCD1AEC}" srcOrd="16" destOrd="0" presId="urn:microsoft.com/office/officeart/2005/8/layout/hProcess7#1"/>
+    <dgm:cxn modelId="{BF7F4557-717C-419F-BD82-8E84DBDFAD8C}" type="presParOf" srcId="{67486F58-56F3-4A30-98C4-23A71FCD1AEC}" destId="{C04048AD-9600-435D-ADAE-DF5AE90CCC55}" srcOrd="0" destOrd="0" presId="urn:microsoft.com/office/officeart/2005/8/layout/hProcess7#1"/>
+    <dgm:cxn modelId="{85AF08A0-EECC-4835-ADC7-4764FABBA26E}" type="presParOf" srcId="{67486F58-56F3-4A30-98C4-23A71FCD1AEC}" destId="{A5461B13-E8AF-4DC3-BCD2-91E2C29F5C6F}" srcOrd="1" destOrd="0" presId="urn:microsoft.com/office/officeart/2005/8/layout/hProcess7#1"/>
+    <dgm:cxn modelId="{FB72E07F-600C-4673-B5F1-A78529FC3123}" type="presParOf" srcId="{67486F58-56F3-4A30-98C4-23A71FCD1AEC}" destId="{C8C45A37-6FF2-4B0B-A4DA-2DE6EE217831}" srcOrd="2" destOrd="0" presId="urn:microsoft.com/office/officeart/2005/8/layout/hProcess7#1"/>
+    <dgm:cxn modelId="{BC7E74FA-CE0F-4F9E-9E9E-17266A3B5956}" type="presParOf" srcId="{148AD8F7-F59C-45D5-87A0-70BF4A9BAF31}" destId="{BEB0C815-ED0D-4DB0-9C5D-F30B354B9DE4}" srcOrd="17" destOrd="0" presId="urn:microsoft.com/office/officeart/2005/8/layout/hProcess7#1"/>
+    <dgm:cxn modelId="{B5F4D844-3779-4FEA-8292-9F817466E07A}" type="presParOf" srcId="{148AD8F7-F59C-45D5-87A0-70BF4A9BAF31}" destId="{9E8A2AC8-D512-4C08-85C3-2BEE36E9EEBB}" srcOrd="18" destOrd="0" presId="urn:microsoft.com/office/officeart/2005/8/layout/hProcess7#1"/>
+    <dgm:cxn modelId="{1DC8A1EB-E94E-492C-9BE8-C4DE9BF31EFA}" type="presParOf" srcId="{9E8A2AC8-D512-4C08-85C3-2BEE36E9EEBB}" destId="{70726D10-50A8-47B2-A920-6B44261CB338}" srcOrd="0" destOrd="0" presId="urn:microsoft.com/office/officeart/2005/8/layout/hProcess7#1"/>
+    <dgm:cxn modelId="{16C3D6BB-81F3-4800-A568-2C33A3CE0FAB}" type="presParOf" srcId="{9E8A2AC8-D512-4C08-85C3-2BEE36E9EEBB}" destId="{08D7ABF3-6A92-47E1-B305-32B5524BFE59}" srcOrd="1" destOrd="0" presId="urn:microsoft.com/office/officeart/2005/8/layout/hProcess7#1"/>
+    <dgm:cxn modelId="{67C210FE-34D2-4769-9F43-F55324F033C3}" type="presParOf" srcId="{9E8A2AC8-D512-4C08-85C3-2BEE36E9EEBB}" destId="{71083D24-5B4E-456C-821C-A609E08ED5D1}" srcOrd="2" destOrd="0" presId="urn:microsoft.com/office/officeart/2005/8/layout/hProcess7#1"/>
+    <dgm:cxn modelId="{B4996724-919D-441D-A1CC-D766D11624CF}" type="presParOf" srcId="{148AD8F7-F59C-45D5-87A0-70BF4A9BAF31}" destId="{5A7B9151-5768-4975-AE5B-36A5EF7D58F7}" srcOrd="19" destOrd="0" presId="urn:microsoft.com/office/officeart/2005/8/layout/hProcess7#1"/>
+    <dgm:cxn modelId="{C4ECF29C-7EE6-4048-9A97-7E9B715E4666}" type="presParOf" srcId="{148AD8F7-F59C-45D5-87A0-70BF4A9BAF31}" destId="{AB1DC0D2-52DA-4B21-B734-E5EF05D6D87D}" srcOrd="20" destOrd="0" presId="urn:microsoft.com/office/officeart/2005/8/layout/hProcess7#1"/>
+    <dgm:cxn modelId="{3578A4E1-242C-456B-9E7C-9715763AAABA}" type="presParOf" srcId="{AB1DC0D2-52DA-4B21-B734-E5EF05D6D87D}" destId="{02D8EEDC-148B-4C08-9CA0-FF100E6EE0DF}" srcOrd="0" destOrd="0" presId="urn:microsoft.com/office/officeart/2005/8/layout/hProcess7#1"/>
+    <dgm:cxn modelId="{543E57BE-A470-4D09-859F-D38C29B4ECC1}" type="presParOf" srcId="{AB1DC0D2-52DA-4B21-B734-E5EF05D6D87D}" destId="{0532D5D0-6F68-4A7E-B20E-63084A52CF52}" srcOrd="1" destOrd="0" presId="urn:microsoft.com/office/officeart/2005/8/layout/hProcess7#1"/>
+    <dgm:cxn modelId="{FEA42495-9E1F-442B-96B3-6F947A5A5BF1}" type="presParOf" srcId="{AB1DC0D2-52DA-4B21-B734-E5EF05D6D87D}" destId="{24BB755B-FE86-4B5A-BA35-C92F2A9BE04A}" srcOrd="2" destOrd="0" presId="urn:microsoft.com/office/officeart/2005/8/layout/hProcess7#1"/>
   </dgm:cxnLst>
   <dgm:bg/>
   <dgm:whole/>
@@ -34402,106 +34501,106 @@
     </dgm:pt>
   </dgm:ptLst>
   <dgm:cxnLst>
-    <dgm:cxn modelId="{F58360CC-C009-4EDD-8A8D-4BE16A3EC203}" type="presOf" srcId="{DC7C09A4-409F-4277-96AF-0794C6BCC6B2}" destId="{C263BF44-01CC-477C-83C9-73A76F239AAB}" srcOrd="0" destOrd="0" presId="urn:microsoft.com/office/officeart/2005/8/layout/hProcess7#2"/>
-    <dgm:cxn modelId="{7AA30978-3552-4F31-962F-4792686783A3}" type="presOf" srcId="{CD762482-491F-465B-86E5-66C8C2AED21A}" destId="{80761329-00AA-419C-81FF-E675AEBD1DE5}" srcOrd="1" destOrd="0" presId="urn:microsoft.com/office/officeart/2005/8/layout/hProcess7#2"/>
-    <dgm:cxn modelId="{17FA9117-B641-499F-AA74-84E3F963925C}" type="presOf" srcId="{4FC2FA6A-73AB-4A47-9C6E-3B3EEEBCBFE0}" destId="{E57D7BCB-0A25-40FE-B4E7-D29D61086887}" srcOrd="0" destOrd="0" presId="urn:microsoft.com/office/officeart/2005/8/layout/hProcess7#2"/>
-    <dgm:cxn modelId="{8F60EF59-74AC-454F-A35F-1DAFBEAE613B}" type="presOf" srcId="{6B77ECBB-134F-4047-BA6A-DB295DBA4137}" destId="{4B9F647D-AD56-4FA6-933B-0915D510DA64}" srcOrd="0" destOrd="0" presId="urn:microsoft.com/office/officeart/2005/8/layout/hProcess7#2"/>
+    <dgm:cxn modelId="{C50ADC54-101F-4DCF-844F-0EBDFC32ED72}" type="presOf" srcId="{AFB197C6-EE47-4A5D-A7E5-DD8E3D500F1E}" destId="{31142E6E-9155-46AE-8E4B-C604AB9A97FC}" srcOrd="0" destOrd="0" presId="urn:microsoft.com/office/officeart/2005/8/layout/hProcess7#2"/>
+    <dgm:cxn modelId="{3FA5DD40-CC1C-40F9-A36F-0246B212E8AD}" type="presOf" srcId="{88DA4697-4892-4C21-BFFE-76993CD75B4F}" destId="{9DFA33AF-9799-4E61-AFAE-280C8479798D}" srcOrd="0" destOrd="0" presId="urn:microsoft.com/office/officeart/2005/8/layout/hProcess7#2"/>
+    <dgm:cxn modelId="{17057BF5-B5E9-470A-9764-11840D255D72}" srcId="{2E814AF9-B03A-4D3F-BE42-57D2CE198F0C}" destId="{946A97CD-B5F6-45D0-B063-51EC7A666436}" srcOrd="2" destOrd="0" parTransId="{BA2017F6-079F-4EBB-B134-2E7564734609}" sibTransId="{AD1873A0-085F-4685-BB66-F6DEAA6CF681}"/>
+    <dgm:cxn modelId="{A9486F9F-C08A-49C1-936E-77A547D87433}" srcId="{CE16D002-E8D4-43E2-B332-CF12B65991DE}" destId="{5D4ABD2E-B243-49CF-AF4B-A61A5F506792}" srcOrd="0" destOrd="0" parTransId="{07B19593-A49A-4F8F-98C2-2CEDB2335A1A}" sibTransId="{55C01631-FCB8-4D75-B245-3859171C53DC}"/>
+    <dgm:cxn modelId="{D30E60B2-B09D-4F1D-954A-E0A819E3B641}" srcId="{DC7C09A4-409F-4277-96AF-0794C6BCC6B2}" destId="{4FC2FA6A-73AB-4A47-9C6E-3B3EEEBCBFE0}" srcOrd="0" destOrd="0" parTransId="{4C36B937-8367-4CD7-BF97-4DA16DC50B1D}" sibTransId="{FBCD60CD-C534-44DD-8452-AD4ECA75B7FA}"/>
+    <dgm:cxn modelId="{7B5D22FF-EA11-4A72-8152-25F23CEC2107}" type="presOf" srcId="{4FC2FA6A-73AB-4A47-9C6E-3B3EEEBCBFE0}" destId="{E57D7BCB-0A25-40FE-B4E7-D29D61086887}" srcOrd="0" destOrd="0" presId="urn:microsoft.com/office/officeart/2005/8/layout/hProcess7#2"/>
+    <dgm:cxn modelId="{01D0689E-E8E2-4AAF-8FC1-6CE5163CECD9}" srcId="{AFB197C6-EE47-4A5D-A7E5-DD8E3D500F1E}" destId="{3E1D5F50-3F18-405F-B5A7-97D73C5CEF32}" srcOrd="0" destOrd="0" parTransId="{6BE00BEE-5127-4C96-A12B-5362572250F7}" sibTransId="{40F395C2-7264-4D75-9A92-97BF9FB97633}"/>
+    <dgm:cxn modelId="{876D3CFD-4099-42A9-8865-0574C73E6083}" type="presOf" srcId="{AFB197C6-EE47-4A5D-A7E5-DD8E3D500F1E}" destId="{1501C47B-5503-4FDD-9EE6-904ECCEA11A5}" srcOrd="1" destOrd="0" presId="urn:microsoft.com/office/officeart/2005/8/layout/hProcess7#2"/>
+    <dgm:cxn modelId="{50D0CE81-582B-4914-AC9B-D1E0E321E1D9}" type="presOf" srcId="{CE16D002-E8D4-43E2-B332-CF12B65991DE}" destId="{01E07CBD-B951-40BC-90EF-F5FE3A092CD1}" srcOrd="0" destOrd="0" presId="urn:microsoft.com/office/officeart/2005/8/layout/hProcess7#2"/>
+    <dgm:cxn modelId="{858C09D0-02EA-474E-8ACD-6DA09B88E912}" type="presOf" srcId="{946A97CD-B5F6-45D0-B063-51EC7A666436}" destId="{E9F6F7E8-D009-4A5D-8B9C-9E8B85A6B3C5}" srcOrd="0" destOrd="0" presId="urn:microsoft.com/office/officeart/2005/8/layout/hProcess7#2"/>
+    <dgm:cxn modelId="{7F7F9243-8EBA-4FF0-ADCF-79AE9CA239E4}" type="presOf" srcId="{A1AB3D42-9740-41F3-BD0C-C8EE08A65BDC}" destId="{85D2CA9B-EE17-4E76-A627-5346D1459B4A}" srcOrd="0" destOrd="0" presId="urn:microsoft.com/office/officeart/2005/8/layout/hProcess7#2"/>
+    <dgm:cxn modelId="{76AB2EA1-D60E-45B9-8377-294D997AF298}" type="presOf" srcId="{CE16D002-E8D4-43E2-B332-CF12B65991DE}" destId="{540C52F0-7AA4-4EE4-A783-3779EE2EB8F4}" srcOrd="1" destOrd="0" presId="urn:microsoft.com/office/officeart/2005/8/layout/hProcess7#2"/>
     <dgm:cxn modelId="{7037FEB2-AA23-40BC-AE43-747C224A08B7}" srcId="{946A97CD-B5F6-45D0-B063-51EC7A666436}" destId="{A950F076-E906-411A-84C2-B856477F72DC}" srcOrd="0" destOrd="0" parTransId="{4D80D9E1-1CC4-40CA-B38A-9FCA4550E568}" sibTransId="{88941BB0-4B87-4CBB-9BD1-7434331D017F}"/>
-    <dgm:cxn modelId="{16BF17F1-DBA8-4C76-A649-9D90F1105A10}" type="presOf" srcId="{CE16D002-E8D4-43E2-B332-CF12B65991DE}" destId="{540C52F0-7AA4-4EE4-A783-3779EE2EB8F4}" srcOrd="1" destOrd="0" presId="urn:microsoft.com/office/officeart/2005/8/layout/hProcess7#2"/>
-    <dgm:cxn modelId="{CF19F11E-FB99-4272-827D-3643B7A3D77F}" type="presOf" srcId="{CD762482-491F-465B-86E5-66C8C2AED21A}" destId="{784ADED4-D80A-4D0B-9474-BE81411A071F}" srcOrd="0" destOrd="0" presId="urn:microsoft.com/office/officeart/2005/8/layout/hProcess7#2"/>
+    <dgm:cxn modelId="{6D2369EE-0857-41BD-AEE1-912212C95DFE}" type="presOf" srcId="{E6116AF8-575C-44B1-AB3D-5FA00A05D1F6}" destId="{9E1461C5-8A93-40AF-A35C-EA312405D36A}" srcOrd="0" destOrd="0" presId="urn:microsoft.com/office/officeart/2005/8/layout/hProcess7#2"/>
+    <dgm:cxn modelId="{FDF74D00-DB7C-4A3C-B4CA-786763835447}" type="presOf" srcId="{3E1D5F50-3F18-405F-B5A7-97D73C5CEF32}" destId="{D26F5A96-635F-4098-A2E2-75A7CCF544F2}" srcOrd="0" destOrd="0" presId="urn:microsoft.com/office/officeart/2005/8/layout/hProcess7#2"/>
+    <dgm:cxn modelId="{D892E409-3328-4AC6-ADB9-26FEF35E9E31}" srcId="{2E814AF9-B03A-4D3F-BE42-57D2CE198F0C}" destId="{CD762482-491F-465B-86E5-66C8C2AED21A}" srcOrd="0" destOrd="0" parTransId="{99949505-7AB2-473F-911E-DDE4FE433B32}" sibTransId="{F8385D54-2363-4482-817A-288CBF3F61D2}"/>
+    <dgm:cxn modelId="{6C4DCAFB-86C5-420A-86EB-601C471EF8EA}" type="presOf" srcId="{6B77ECBB-134F-4047-BA6A-DB295DBA4137}" destId="{6AE0728B-1DA7-4191-8786-F1CF87DD49BC}" srcOrd="1" destOrd="0" presId="urn:microsoft.com/office/officeart/2005/8/layout/hProcess7#2"/>
+    <dgm:cxn modelId="{07619DAB-3B80-4D20-A2CE-94F1A994914A}" type="presOf" srcId="{2E814AF9-B03A-4D3F-BE42-57D2CE198F0C}" destId="{8366E698-0BE8-4BFE-A2C6-F79806694B96}" srcOrd="0" destOrd="0" presId="urn:microsoft.com/office/officeart/2005/8/layout/hProcess7#2"/>
+    <dgm:cxn modelId="{DE925BD6-DFEA-4C68-80FC-E817C4D00DA1}" srcId="{2E814AF9-B03A-4D3F-BE42-57D2CE198F0C}" destId="{9D5F556D-23BE-4740-93C7-670DA0F1CE1E}" srcOrd="3" destOrd="0" parTransId="{FDD4B7E6-E7D0-4EEB-86AC-F45BD1D575DF}" sibTransId="{71191505-7842-43AF-883A-3C2220EE0594}"/>
+    <dgm:cxn modelId="{08CACBE8-0E80-4B93-BF9C-A26EA785CD45}" srcId="{6B77ECBB-134F-4047-BA6A-DB295DBA4137}" destId="{88DA4697-4892-4C21-BFFE-76993CD75B4F}" srcOrd="0" destOrd="0" parTransId="{3D905F70-EDF8-4FED-A08E-C74425D10191}" sibTransId="{5C9A41AC-D6C9-44B6-88B0-143A9E55CC3B}"/>
+    <dgm:cxn modelId="{954A3E06-3F68-41C2-A831-0B5DE1F3E78B}" type="presOf" srcId="{CD762482-491F-465B-86E5-66C8C2AED21A}" destId="{784ADED4-D80A-4D0B-9474-BE81411A071F}" srcOrd="0" destOrd="0" presId="urn:microsoft.com/office/officeart/2005/8/layout/hProcess7#2"/>
     <dgm:cxn modelId="{CA7B2C70-31A7-4C21-8AEA-D7B8CA361C00}" srcId="{2E814AF9-B03A-4D3F-BE42-57D2CE198F0C}" destId="{AFB197C6-EE47-4A5D-A7E5-DD8E3D500F1E}" srcOrd="1" destOrd="0" parTransId="{E7283C31-9BCD-4C6F-A84D-044903BFE83D}" sibTransId="{BEB3C0BC-2454-4CED-A83D-9EC2B07A1218}"/>
-    <dgm:cxn modelId="{A3990D4F-33E7-422C-AC7D-A04BB35EAF67}" type="presOf" srcId="{6B77ECBB-134F-4047-BA6A-DB295DBA4137}" destId="{6AE0728B-1DA7-4191-8786-F1CF87DD49BC}" srcOrd="1" destOrd="0" presId="urn:microsoft.com/office/officeart/2005/8/layout/hProcess7#2"/>
-    <dgm:cxn modelId="{08CACBE8-0E80-4B93-BF9C-A26EA785CD45}" srcId="{6B77ECBB-134F-4047-BA6A-DB295DBA4137}" destId="{88DA4697-4892-4C21-BFFE-76993CD75B4F}" srcOrd="0" destOrd="0" parTransId="{3D905F70-EDF8-4FED-A08E-C74425D10191}" sibTransId="{5C9A41AC-D6C9-44B6-88B0-143A9E55CC3B}"/>
-    <dgm:cxn modelId="{D892E409-3328-4AC6-ADB9-26FEF35E9E31}" srcId="{2E814AF9-B03A-4D3F-BE42-57D2CE198F0C}" destId="{CD762482-491F-465B-86E5-66C8C2AED21A}" srcOrd="0" destOrd="0" parTransId="{99949505-7AB2-473F-911E-DDE4FE433B32}" sibTransId="{F8385D54-2363-4482-817A-288CBF3F61D2}"/>
-    <dgm:cxn modelId="{FFD53B5B-56C7-4C65-BF3A-7C3936873399}" type="presOf" srcId="{946A97CD-B5F6-45D0-B063-51EC7A666436}" destId="{E9F6F7E8-D009-4A5D-8B9C-9E8B85A6B3C5}" srcOrd="0" destOrd="0" presId="urn:microsoft.com/office/officeart/2005/8/layout/hProcess7#2"/>
-    <dgm:cxn modelId="{9E2C0A76-7A0C-429C-A2F5-A82EE475E4BC}" type="presOf" srcId="{AFB197C6-EE47-4A5D-A7E5-DD8E3D500F1E}" destId="{1501C47B-5503-4FDD-9EE6-904ECCEA11A5}" srcOrd="1" destOrd="0" presId="urn:microsoft.com/office/officeart/2005/8/layout/hProcess7#2"/>
-    <dgm:cxn modelId="{43FEFD0B-4BC9-431C-A1C8-9A727CD7E934}" type="presOf" srcId="{88DA4697-4892-4C21-BFFE-76993CD75B4F}" destId="{9DFA33AF-9799-4E61-AFAE-280C8479798D}" srcOrd="0" destOrd="0" presId="urn:microsoft.com/office/officeart/2005/8/layout/hProcess7#2"/>
+    <dgm:cxn modelId="{D168C5BE-EB92-4CE8-BE46-B13A8A834C06}" srcId="{2E814AF9-B03A-4D3F-BE42-57D2CE198F0C}" destId="{DC7C09A4-409F-4277-96AF-0794C6BCC6B2}" srcOrd="5" destOrd="0" parTransId="{B7EB419C-FED0-48F6-B7A4-A25470EDC6E5}" sibTransId="{EAB6B6CA-BD1F-4257-B651-314439CCA491}"/>
+    <dgm:cxn modelId="{21333ACE-9F0C-4C48-9797-32EA2C69A803}" type="presOf" srcId="{A950F076-E906-411A-84C2-B856477F72DC}" destId="{9899998A-C245-40EC-9B1D-E65C0E2FCB33}" srcOrd="0" destOrd="0" presId="urn:microsoft.com/office/officeart/2005/8/layout/hProcess7#2"/>
+    <dgm:cxn modelId="{EC26DAAD-C251-4AC2-8B43-76F4AC0B7FFB}" srcId="{2E814AF9-B03A-4D3F-BE42-57D2CE198F0C}" destId="{6B77ECBB-134F-4047-BA6A-DB295DBA4137}" srcOrd="4" destOrd="0" parTransId="{89C3A62F-47F2-4C82-A3FD-BFDD46612D93}" sibTransId="{03A88377-65BE-455F-9598-B53F2AC5C7B2}"/>
+    <dgm:cxn modelId="{DBA659A3-D970-4D56-8B79-4534F7965F74}" type="presOf" srcId="{DC7C09A4-409F-4277-96AF-0794C6BCC6B2}" destId="{C70D1E8C-93FF-4EC2-B555-30B0637E30AA}" srcOrd="1" destOrd="0" presId="urn:microsoft.com/office/officeart/2005/8/layout/hProcess7#2"/>
+    <dgm:cxn modelId="{130E01D5-F09D-4FFB-BF74-CECDC64FB89A}" type="presOf" srcId="{5D4ABD2E-B243-49CF-AF4B-A61A5F506792}" destId="{D804D0C2-405C-4113-A720-7C741478D2AC}" srcOrd="0" destOrd="0" presId="urn:microsoft.com/office/officeart/2005/8/layout/hProcess7#2"/>
+    <dgm:cxn modelId="{EDE67C38-7DAB-4F64-AA67-282DC7B7A52A}" type="presOf" srcId="{9D5F556D-23BE-4740-93C7-670DA0F1CE1E}" destId="{1F1EC849-E331-44F5-8450-393D400D46CA}" srcOrd="1" destOrd="0" presId="urn:microsoft.com/office/officeart/2005/8/layout/hProcess7#2"/>
+    <dgm:cxn modelId="{6CC14B56-E08E-436A-B136-007ECD9CAD54}" srcId="{2E814AF9-B03A-4D3F-BE42-57D2CE198F0C}" destId="{CE16D002-E8D4-43E2-B332-CF12B65991DE}" srcOrd="6" destOrd="0" parTransId="{C19F1626-36B6-4451-80DB-2C8F32C6C2B6}" sibTransId="{E4E34B06-7DC1-4454-B5E1-6AE0C23B862C}"/>
+    <dgm:cxn modelId="{BD5A6B22-5E2B-43D9-A2D0-9CEEC1C966CA}" type="presOf" srcId="{DC7C09A4-409F-4277-96AF-0794C6BCC6B2}" destId="{C263BF44-01CC-477C-83C9-73A76F239AAB}" srcOrd="0" destOrd="0" presId="urn:microsoft.com/office/officeart/2005/8/layout/hProcess7#2"/>
+    <dgm:cxn modelId="{823A3247-30CD-42D0-9476-8DCA99AD30BB}" srcId="{9D5F556D-23BE-4740-93C7-670DA0F1CE1E}" destId="{A1AB3D42-9740-41F3-BD0C-C8EE08A65BDC}" srcOrd="0" destOrd="0" parTransId="{6270DC4F-2536-417E-8761-FD487B341A29}" sibTransId="{8AD071D5-C492-4EDB-BCB0-237718B27031}"/>
+    <dgm:cxn modelId="{1649898C-E374-4E59-8C67-EB74F7B086C6}" type="presOf" srcId="{9D5F556D-23BE-4740-93C7-670DA0F1CE1E}" destId="{CB8E8EF1-A948-4874-9147-9EE572CF7AB1}" srcOrd="0" destOrd="0" presId="urn:microsoft.com/office/officeart/2005/8/layout/hProcess7#2"/>
+    <dgm:cxn modelId="{142EA3EB-600A-4683-B40C-D5BB56AD3F89}" type="presOf" srcId="{946A97CD-B5F6-45D0-B063-51EC7A666436}" destId="{E02B2D52-0C83-4E01-99D7-43213764274F}" srcOrd="1" destOrd="0" presId="urn:microsoft.com/office/officeart/2005/8/layout/hProcess7#2"/>
+    <dgm:cxn modelId="{F953241F-8CA8-4906-A4FE-09A3484CE944}" type="presOf" srcId="{6B77ECBB-134F-4047-BA6A-DB295DBA4137}" destId="{4B9F647D-AD56-4FA6-933B-0915D510DA64}" srcOrd="0" destOrd="0" presId="urn:microsoft.com/office/officeart/2005/8/layout/hProcess7#2"/>
     <dgm:cxn modelId="{53883027-8BB8-40C2-9DFE-22A0F4FB985A}" srcId="{CD762482-491F-465B-86E5-66C8C2AED21A}" destId="{E6116AF8-575C-44B1-AB3D-5FA00A05D1F6}" srcOrd="0" destOrd="0" parTransId="{B19CFF96-489A-4505-8E8D-7D0FE3E5EA3F}" sibTransId="{BB33983A-3316-499F-B8E2-B3DDEE7FB27E}"/>
-    <dgm:cxn modelId="{6CC14B56-E08E-436A-B136-007ECD9CAD54}" srcId="{2E814AF9-B03A-4D3F-BE42-57D2CE198F0C}" destId="{CE16D002-E8D4-43E2-B332-CF12B65991DE}" srcOrd="6" destOrd="0" parTransId="{C19F1626-36B6-4451-80DB-2C8F32C6C2B6}" sibTransId="{E4E34B06-7DC1-4454-B5E1-6AE0C23B862C}"/>
-    <dgm:cxn modelId="{17057BF5-B5E9-470A-9764-11840D255D72}" srcId="{2E814AF9-B03A-4D3F-BE42-57D2CE198F0C}" destId="{946A97CD-B5F6-45D0-B063-51EC7A666436}" srcOrd="2" destOrd="0" parTransId="{BA2017F6-079F-4EBB-B134-2E7564734609}" sibTransId="{AD1873A0-085F-4685-BB66-F6DEAA6CF681}"/>
-    <dgm:cxn modelId="{047E8EC6-50F8-467E-B2F3-6934A49C72DA}" type="presOf" srcId="{3E1D5F50-3F18-405F-B5A7-97D73C5CEF32}" destId="{D26F5A96-635F-4098-A2E2-75A7CCF544F2}" srcOrd="0" destOrd="0" presId="urn:microsoft.com/office/officeart/2005/8/layout/hProcess7#2"/>
-    <dgm:cxn modelId="{E56D2E24-D9CA-488A-8909-B9EEC34D8767}" type="presOf" srcId="{CE16D002-E8D4-43E2-B332-CF12B65991DE}" destId="{01E07CBD-B951-40BC-90EF-F5FE3A092CD1}" srcOrd="0" destOrd="0" presId="urn:microsoft.com/office/officeart/2005/8/layout/hProcess7#2"/>
-    <dgm:cxn modelId="{A9486F9F-C08A-49C1-936E-77A547D87433}" srcId="{CE16D002-E8D4-43E2-B332-CF12B65991DE}" destId="{5D4ABD2E-B243-49CF-AF4B-A61A5F506792}" srcOrd="0" destOrd="0" parTransId="{07B19593-A49A-4F8F-98C2-2CEDB2335A1A}" sibTransId="{55C01631-FCB8-4D75-B245-3859171C53DC}"/>
-    <dgm:cxn modelId="{F5F81644-8371-4410-A481-6B9A7FA41F30}" type="presOf" srcId="{5D4ABD2E-B243-49CF-AF4B-A61A5F506792}" destId="{D804D0C2-405C-4113-A720-7C741478D2AC}" srcOrd="0" destOrd="0" presId="urn:microsoft.com/office/officeart/2005/8/layout/hProcess7#2"/>
-    <dgm:cxn modelId="{FDE21104-4F27-420E-B557-5EC2E7B1704A}" type="presOf" srcId="{AFB197C6-EE47-4A5D-A7E5-DD8E3D500F1E}" destId="{31142E6E-9155-46AE-8E4B-C604AB9A97FC}" srcOrd="0" destOrd="0" presId="urn:microsoft.com/office/officeart/2005/8/layout/hProcess7#2"/>
-    <dgm:cxn modelId="{5F8991D8-6345-49CD-AB58-F725CBC746B9}" type="presOf" srcId="{946A97CD-B5F6-45D0-B063-51EC7A666436}" destId="{E02B2D52-0C83-4E01-99D7-43213764274F}" srcOrd="1" destOrd="0" presId="urn:microsoft.com/office/officeart/2005/8/layout/hProcess7#2"/>
-    <dgm:cxn modelId="{D168C5BE-EB92-4CE8-BE46-B13A8A834C06}" srcId="{2E814AF9-B03A-4D3F-BE42-57D2CE198F0C}" destId="{DC7C09A4-409F-4277-96AF-0794C6BCC6B2}" srcOrd="5" destOrd="0" parTransId="{B7EB419C-FED0-48F6-B7A4-A25470EDC6E5}" sibTransId="{EAB6B6CA-BD1F-4257-B651-314439CCA491}"/>
-    <dgm:cxn modelId="{68C833B3-5A34-4830-B264-F959DE4B441F}" type="presOf" srcId="{A950F076-E906-411A-84C2-B856477F72DC}" destId="{9899998A-C245-40EC-9B1D-E65C0E2FCB33}" srcOrd="0" destOrd="0" presId="urn:microsoft.com/office/officeart/2005/8/layout/hProcess7#2"/>
-    <dgm:cxn modelId="{EC26DAAD-C251-4AC2-8B43-76F4AC0B7FFB}" srcId="{2E814AF9-B03A-4D3F-BE42-57D2CE198F0C}" destId="{6B77ECBB-134F-4047-BA6A-DB295DBA4137}" srcOrd="4" destOrd="0" parTransId="{89C3A62F-47F2-4C82-A3FD-BFDD46612D93}" sibTransId="{03A88377-65BE-455F-9598-B53F2AC5C7B2}"/>
-    <dgm:cxn modelId="{03EDA035-E6D2-4C09-BFFB-35E99731E220}" type="presOf" srcId="{A1AB3D42-9740-41F3-BD0C-C8EE08A65BDC}" destId="{85D2CA9B-EE17-4E76-A627-5346D1459B4A}" srcOrd="0" destOrd="0" presId="urn:microsoft.com/office/officeart/2005/8/layout/hProcess7#2"/>
-    <dgm:cxn modelId="{BE941D1D-EAFA-42C1-8075-3C193E8682AF}" type="presOf" srcId="{2E814AF9-B03A-4D3F-BE42-57D2CE198F0C}" destId="{8366E698-0BE8-4BFE-A2C6-F79806694B96}" srcOrd="0" destOrd="0" presId="urn:microsoft.com/office/officeart/2005/8/layout/hProcess7#2"/>
-    <dgm:cxn modelId="{A769C409-6E12-4443-BEC1-67123B8EF9B1}" type="presOf" srcId="{9D5F556D-23BE-4740-93C7-670DA0F1CE1E}" destId="{CB8E8EF1-A948-4874-9147-9EE572CF7AB1}" srcOrd="0" destOrd="0" presId="urn:microsoft.com/office/officeart/2005/8/layout/hProcess7#2"/>
-    <dgm:cxn modelId="{01D0689E-E8E2-4AAF-8FC1-6CE5163CECD9}" srcId="{AFB197C6-EE47-4A5D-A7E5-DD8E3D500F1E}" destId="{3E1D5F50-3F18-405F-B5A7-97D73C5CEF32}" srcOrd="0" destOrd="0" parTransId="{6BE00BEE-5127-4C96-A12B-5362572250F7}" sibTransId="{40F395C2-7264-4D75-9A92-97BF9FB97633}"/>
-    <dgm:cxn modelId="{596CC170-6528-49C0-ADD3-79C148C249C4}" type="presOf" srcId="{DC7C09A4-409F-4277-96AF-0794C6BCC6B2}" destId="{C70D1E8C-93FF-4EC2-B555-30B0637E30AA}" srcOrd="1" destOrd="0" presId="urn:microsoft.com/office/officeart/2005/8/layout/hProcess7#2"/>
-    <dgm:cxn modelId="{D30E60B2-B09D-4F1D-954A-E0A819E3B641}" srcId="{DC7C09A4-409F-4277-96AF-0794C6BCC6B2}" destId="{4FC2FA6A-73AB-4A47-9C6E-3B3EEEBCBFE0}" srcOrd="0" destOrd="0" parTransId="{4C36B937-8367-4CD7-BF97-4DA16DC50B1D}" sibTransId="{FBCD60CD-C534-44DD-8452-AD4ECA75B7FA}"/>
-    <dgm:cxn modelId="{59ADC422-E0EF-4D04-BB62-B19E9A60FADB}" type="presOf" srcId="{E6116AF8-575C-44B1-AB3D-5FA00A05D1F6}" destId="{9E1461C5-8A93-40AF-A35C-EA312405D36A}" srcOrd="0" destOrd="0" presId="urn:microsoft.com/office/officeart/2005/8/layout/hProcess7#2"/>
-    <dgm:cxn modelId="{823A3247-30CD-42D0-9476-8DCA99AD30BB}" srcId="{9D5F556D-23BE-4740-93C7-670DA0F1CE1E}" destId="{A1AB3D42-9740-41F3-BD0C-C8EE08A65BDC}" srcOrd="0" destOrd="0" parTransId="{6270DC4F-2536-417E-8761-FD487B341A29}" sibTransId="{8AD071D5-C492-4EDB-BCB0-237718B27031}"/>
-    <dgm:cxn modelId="{DE925BD6-DFEA-4C68-80FC-E817C4D00DA1}" srcId="{2E814AF9-B03A-4D3F-BE42-57D2CE198F0C}" destId="{9D5F556D-23BE-4740-93C7-670DA0F1CE1E}" srcOrd="3" destOrd="0" parTransId="{FDD4B7E6-E7D0-4EEB-86AC-F45BD1D575DF}" sibTransId="{71191505-7842-43AF-883A-3C2220EE0594}"/>
-    <dgm:cxn modelId="{FD4EAAF8-EB25-458F-899C-FFE40E8EA1B1}" type="presOf" srcId="{9D5F556D-23BE-4740-93C7-670DA0F1CE1E}" destId="{1F1EC849-E331-44F5-8450-393D400D46CA}" srcOrd="1" destOrd="0" presId="urn:microsoft.com/office/officeart/2005/8/layout/hProcess7#2"/>
-    <dgm:cxn modelId="{FB9B0178-2D7D-4FDB-B58D-DE529F9BADB0}" type="presParOf" srcId="{8366E698-0BE8-4BFE-A2C6-F79806694B96}" destId="{8C4EBED0-4A4E-407C-9D1F-EEC5B91691BD}" srcOrd="0" destOrd="0" presId="urn:microsoft.com/office/officeart/2005/8/layout/hProcess7#2"/>
-    <dgm:cxn modelId="{5DBBDBA6-905B-438E-A7CF-051C53202124}" type="presParOf" srcId="{8C4EBED0-4A4E-407C-9D1F-EEC5B91691BD}" destId="{784ADED4-D80A-4D0B-9474-BE81411A071F}" srcOrd="0" destOrd="0" presId="urn:microsoft.com/office/officeart/2005/8/layout/hProcess7#2"/>
-    <dgm:cxn modelId="{E381FAFA-81A7-40EB-8B8C-7BD0EB1344DB}" type="presParOf" srcId="{8C4EBED0-4A4E-407C-9D1F-EEC5B91691BD}" destId="{80761329-00AA-419C-81FF-E675AEBD1DE5}" srcOrd="1" destOrd="0" presId="urn:microsoft.com/office/officeart/2005/8/layout/hProcess7#2"/>
-    <dgm:cxn modelId="{D77738A2-1262-4AA4-A29B-78B0AE37A6FE}" type="presParOf" srcId="{8C4EBED0-4A4E-407C-9D1F-EEC5B91691BD}" destId="{9E1461C5-8A93-40AF-A35C-EA312405D36A}" srcOrd="2" destOrd="0" presId="urn:microsoft.com/office/officeart/2005/8/layout/hProcess7#2"/>
-    <dgm:cxn modelId="{CBCAAEAA-82DA-485D-B4C4-28E80E779C98}" type="presParOf" srcId="{8366E698-0BE8-4BFE-A2C6-F79806694B96}" destId="{8846961F-C73D-4228-8B0E-0B39F472E52C}" srcOrd="1" destOrd="0" presId="urn:microsoft.com/office/officeart/2005/8/layout/hProcess7#2"/>
-    <dgm:cxn modelId="{28F1AB0D-D588-4109-9FED-DC3A16EBA0E8}" type="presParOf" srcId="{8366E698-0BE8-4BFE-A2C6-F79806694B96}" destId="{5017095D-E4D7-4506-AF37-EABE2ECB4BFF}" srcOrd="2" destOrd="0" presId="urn:microsoft.com/office/officeart/2005/8/layout/hProcess7#2"/>
-    <dgm:cxn modelId="{A30D9F8E-03A1-4EA0-B88E-A0CECB942263}" type="presParOf" srcId="{5017095D-E4D7-4506-AF37-EABE2ECB4BFF}" destId="{0270B00B-67E2-4087-8623-B021D8D534A2}" srcOrd="0" destOrd="0" presId="urn:microsoft.com/office/officeart/2005/8/layout/hProcess7#2"/>
-    <dgm:cxn modelId="{0FB08904-CE7C-4A98-BC7A-AFB57653F451}" type="presParOf" srcId="{5017095D-E4D7-4506-AF37-EABE2ECB4BFF}" destId="{867F511D-3889-40B5-B0D4-B932D3D07B3A}" srcOrd="1" destOrd="0" presId="urn:microsoft.com/office/officeart/2005/8/layout/hProcess7#2"/>
-    <dgm:cxn modelId="{4F0D8700-325E-4E5D-8B57-B3887EA9072D}" type="presParOf" srcId="{5017095D-E4D7-4506-AF37-EABE2ECB4BFF}" destId="{49C47801-9D06-4219-B151-1ABD9B2258BA}" srcOrd="2" destOrd="0" presId="urn:microsoft.com/office/officeart/2005/8/layout/hProcess7#2"/>
-    <dgm:cxn modelId="{FCAE233C-F35A-4E44-BED5-CAFABB98C7A2}" type="presParOf" srcId="{8366E698-0BE8-4BFE-A2C6-F79806694B96}" destId="{D207F52D-79AD-4601-BF98-64A1A35E85C8}" srcOrd="3" destOrd="0" presId="urn:microsoft.com/office/officeart/2005/8/layout/hProcess7#2"/>
-    <dgm:cxn modelId="{B9488BFD-4CCA-4936-A9E7-8DD7C22902FB}" type="presParOf" srcId="{8366E698-0BE8-4BFE-A2C6-F79806694B96}" destId="{3812B329-972F-4000-A4BB-F6CC90657A5F}" srcOrd="4" destOrd="0" presId="urn:microsoft.com/office/officeart/2005/8/layout/hProcess7#2"/>
-    <dgm:cxn modelId="{0C04C3C6-0AEF-4BCB-BD89-0F9E0633BF19}" type="presParOf" srcId="{3812B329-972F-4000-A4BB-F6CC90657A5F}" destId="{31142E6E-9155-46AE-8E4B-C604AB9A97FC}" srcOrd="0" destOrd="0" presId="urn:microsoft.com/office/officeart/2005/8/layout/hProcess7#2"/>
-    <dgm:cxn modelId="{6C598D6F-1DCE-4673-9E72-2596F7425876}" type="presParOf" srcId="{3812B329-972F-4000-A4BB-F6CC90657A5F}" destId="{1501C47B-5503-4FDD-9EE6-904ECCEA11A5}" srcOrd="1" destOrd="0" presId="urn:microsoft.com/office/officeart/2005/8/layout/hProcess7#2"/>
-    <dgm:cxn modelId="{1B89EA4B-C4DE-406B-999D-2ABB8E1BA135}" type="presParOf" srcId="{3812B329-972F-4000-A4BB-F6CC90657A5F}" destId="{D26F5A96-635F-4098-A2E2-75A7CCF544F2}" srcOrd="2" destOrd="0" presId="urn:microsoft.com/office/officeart/2005/8/layout/hProcess7#2"/>
-    <dgm:cxn modelId="{F53DD9C5-8A26-45A8-9FD9-C42BEE6D6DC2}" type="presParOf" srcId="{8366E698-0BE8-4BFE-A2C6-F79806694B96}" destId="{532B0251-4186-488A-9E5C-ABA8FDB5CB9F}" srcOrd="5" destOrd="0" presId="urn:microsoft.com/office/officeart/2005/8/layout/hProcess7#2"/>
-    <dgm:cxn modelId="{D444806B-B683-47D1-8C56-8BD706BA42AD}" type="presParOf" srcId="{8366E698-0BE8-4BFE-A2C6-F79806694B96}" destId="{4A1E65AB-D80F-40F7-AA98-D3B8D2D5EF13}" srcOrd="6" destOrd="0" presId="urn:microsoft.com/office/officeart/2005/8/layout/hProcess7#2"/>
-    <dgm:cxn modelId="{68B2593E-5A36-4771-9C2B-F6B457036F5C}" type="presParOf" srcId="{4A1E65AB-D80F-40F7-AA98-D3B8D2D5EF13}" destId="{E50D180E-9DFD-4506-882E-DD86D7660D05}" srcOrd="0" destOrd="0" presId="urn:microsoft.com/office/officeart/2005/8/layout/hProcess7#2"/>
-    <dgm:cxn modelId="{F5F5C406-1CE0-4715-A18D-EC86D266C285}" type="presParOf" srcId="{4A1E65AB-D80F-40F7-AA98-D3B8D2D5EF13}" destId="{855E896E-F448-4C26-91B9-F3CFFCC869A2}" srcOrd="1" destOrd="0" presId="urn:microsoft.com/office/officeart/2005/8/layout/hProcess7#2"/>
-    <dgm:cxn modelId="{0E675CC5-EA12-44F7-86D0-0669C802D731}" type="presParOf" srcId="{4A1E65AB-D80F-40F7-AA98-D3B8D2D5EF13}" destId="{E09004B0-C3CB-4F30-92AA-D668AD88F6EE}" srcOrd="2" destOrd="0" presId="urn:microsoft.com/office/officeart/2005/8/layout/hProcess7#2"/>
-    <dgm:cxn modelId="{F32E4402-2650-4133-BDE0-4948766425CD}" type="presParOf" srcId="{8366E698-0BE8-4BFE-A2C6-F79806694B96}" destId="{4782EAE6-59BD-4704-A5B9-212D5FFEA3EE}" srcOrd="7" destOrd="0" presId="urn:microsoft.com/office/officeart/2005/8/layout/hProcess7#2"/>
-    <dgm:cxn modelId="{2CABC93C-FC4E-451D-A299-3FB73D230A55}" type="presParOf" srcId="{8366E698-0BE8-4BFE-A2C6-F79806694B96}" destId="{3E37E3CF-054F-469A-9EBD-D195936F1FB7}" srcOrd="8" destOrd="0" presId="urn:microsoft.com/office/officeart/2005/8/layout/hProcess7#2"/>
-    <dgm:cxn modelId="{6C24B046-2203-4BA5-B298-BFBF3097F651}" type="presParOf" srcId="{3E37E3CF-054F-469A-9EBD-D195936F1FB7}" destId="{E9F6F7E8-D009-4A5D-8B9C-9E8B85A6B3C5}" srcOrd="0" destOrd="0" presId="urn:microsoft.com/office/officeart/2005/8/layout/hProcess7#2"/>
-    <dgm:cxn modelId="{2AD58597-1CD6-4094-BCB5-92C4063F44B8}" type="presParOf" srcId="{3E37E3CF-054F-469A-9EBD-D195936F1FB7}" destId="{E02B2D52-0C83-4E01-99D7-43213764274F}" srcOrd="1" destOrd="0" presId="urn:microsoft.com/office/officeart/2005/8/layout/hProcess7#2"/>
-    <dgm:cxn modelId="{7122D489-C1CC-4509-970B-54E703C7E667}" type="presParOf" srcId="{3E37E3CF-054F-469A-9EBD-D195936F1FB7}" destId="{9899998A-C245-40EC-9B1D-E65C0E2FCB33}" srcOrd="2" destOrd="0" presId="urn:microsoft.com/office/officeart/2005/8/layout/hProcess7#2"/>
-    <dgm:cxn modelId="{95238B84-0D28-4EA1-B999-865C009C9A35}" type="presParOf" srcId="{8366E698-0BE8-4BFE-A2C6-F79806694B96}" destId="{7DB5DA09-C7FF-407F-BC48-47D3008205AD}" srcOrd="9" destOrd="0" presId="urn:microsoft.com/office/officeart/2005/8/layout/hProcess7#2"/>
-    <dgm:cxn modelId="{09856FBC-7B61-4996-98F5-90FAD4E3E4F9}" type="presParOf" srcId="{8366E698-0BE8-4BFE-A2C6-F79806694B96}" destId="{6887973C-1BAC-4C45-A2D7-B0AE5EC632FE}" srcOrd="10" destOrd="0" presId="urn:microsoft.com/office/officeart/2005/8/layout/hProcess7#2"/>
-    <dgm:cxn modelId="{D6A68D10-6B8E-4948-8C0E-7EBB3CF76533}" type="presParOf" srcId="{6887973C-1BAC-4C45-A2D7-B0AE5EC632FE}" destId="{BAD28FD5-3B63-4D24-AC4F-04D1DE69BAD9}" srcOrd="0" destOrd="0" presId="urn:microsoft.com/office/officeart/2005/8/layout/hProcess7#2"/>
-    <dgm:cxn modelId="{E8B5604E-4DA0-4814-9812-CEFE4C612AF6}" type="presParOf" srcId="{6887973C-1BAC-4C45-A2D7-B0AE5EC632FE}" destId="{9DA29409-D2A8-47AD-83DD-33AE1C2BBAF0}" srcOrd="1" destOrd="0" presId="urn:microsoft.com/office/officeart/2005/8/layout/hProcess7#2"/>
-    <dgm:cxn modelId="{0C790D38-4580-4861-B149-784264A438AA}" type="presParOf" srcId="{6887973C-1BAC-4C45-A2D7-B0AE5EC632FE}" destId="{3084263A-A36A-492C-98AE-63D1F96A15BB}" srcOrd="2" destOrd="0" presId="urn:microsoft.com/office/officeart/2005/8/layout/hProcess7#2"/>
-    <dgm:cxn modelId="{3C6572AD-4102-47F2-989C-C5A299AE3EAF}" type="presParOf" srcId="{8366E698-0BE8-4BFE-A2C6-F79806694B96}" destId="{FF7604F0-A8A5-41C2-AD34-A404D644C8DC}" srcOrd="11" destOrd="0" presId="urn:microsoft.com/office/officeart/2005/8/layout/hProcess7#2"/>
-    <dgm:cxn modelId="{A7575664-7A56-44EB-A73C-7195C677676B}" type="presParOf" srcId="{8366E698-0BE8-4BFE-A2C6-F79806694B96}" destId="{90A76163-E18A-4A96-87A4-44D2F59A34B5}" srcOrd="12" destOrd="0" presId="urn:microsoft.com/office/officeart/2005/8/layout/hProcess7#2"/>
-    <dgm:cxn modelId="{161A4532-08C8-4E98-B732-95DC0C10128C}" type="presParOf" srcId="{90A76163-E18A-4A96-87A4-44D2F59A34B5}" destId="{CB8E8EF1-A948-4874-9147-9EE572CF7AB1}" srcOrd="0" destOrd="0" presId="urn:microsoft.com/office/officeart/2005/8/layout/hProcess7#2"/>
-    <dgm:cxn modelId="{1BF2FCB3-6F47-48B8-BD52-E5B2ECE57CC0}" type="presParOf" srcId="{90A76163-E18A-4A96-87A4-44D2F59A34B5}" destId="{1F1EC849-E331-44F5-8450-393D400D46CA}" srcOrd="1" destOrd="0" presId="urn:microsoft.com/office/officeart/2005/8/layout/hProcess7#2"/>
-    <dgm:cxn modelId="{81757DE6-1C0B-450C-A3F2-06FAC2AF31F9}" type="presParOf" srcId="{90A76163-E18A-4A96-87A4-44D2F59A34B5}" destId="{85D2CA9B-EE17-4E76-A627-5346D1459B4A}" srcOrd="2" destOrd="0" presId="urn:microsoft.com/office/officeart/2005/8/layout/hProcess7#2"/>
-    <dgm:cxn modelId="{E3F54742-3938-4ABE-ACF3-125DBEA04F58}" type="presParOf" srcId="{8366E698-0BE8-4BFE-A2C6-F79806694B96}" destId="{756C0FC7-1463-4488-84E8-622AF4E1302F}" srcOrd="13" destOrd="0" presId="urn:microsoft.com/office/officeart/2005/8/layout/hProcess7#2"/>
-    <dgm:cxn modelId="{A4F55A16-BDC7-40F3-823D-E022412689E4}" type="presParOf" srcId="{8366E698-0BE8-4BFE-A2C6-F79806694B96}" destId="{DACEA1DC-0E9E-4430-BA44-5E8757F1D70B}" srcOrd="14" destOrd="0" presId="urn:microsoft.com/office/officeart/2005/8/layout/hProcess7#2"/>
-    <dgm:cxn modelId="{3C1824A8-4D82-45EF-B07B-CAE2E576F8C0}" type="presParOf" srcId="{DACEA1DC-0E9E-4430-BA44-5E8757F1D70B}" destId="{FD439A92-827A-43D0-8877-04A7A42BFA36}" srcOrd="0" destOrd="0" presId="urn:microsoft.com/office/officeart/2005/8/layout/hProcess7#2"/>
-    <dgm:cxn modelId="{BC221598-9AF4-40FB-B02B-84232BAE6B8E}" type="presParOf" srcId="{DACEA1DC-0E9E-4430-BA44-5E8757F1D70B}" destId="{E447E3B5-FF03-4575-8502-F7CABE0E70B4}" srcOrd="1" destOrd="0" presId="urn:microsoft.com/office/officeart/2005/8/layout/hProcess7#2"/>
-    <dgm:cxn modelId="{66BD827E-3085-41E7-B1F6-206EB0FC1CD8}" type="presParOf" srcId="{DACEA1DC-0E9E-4430-BA44-5E8757F1D70B}" destId="{569EEFDD-6CF4-42B5-A988-D0B48BD9A784}" srcOrd="2" destOrd="0" presId="urn:microsoft.com/office/officeart/2005/8/layout/hProcess7#2"/>
-    <dgm:cxn modelId="{192909C5-6BF9-43D7-B3BD-6ABAE2577759}" type="presParOf" srcId="{8366E698-0BE8-4BFE-A2C6-F79806694B96}" destId="{0724428E-A38F-4D15-B9E2-EEE6A90F1C70}" srcOrd="15" destOrd="0" presId="urn:microsoft.com/office/officeart/2005/8/layout/hProcess7#2"/>
-    <dgm:cxn modelId="{776F4972-7067-4405-91E3-1A6CDA4F0BF1}" type="presParOf" srcId="{8366E698-0BE8-4BFE-A2C6-F79806694B96}" destId="{D5474168-702F-4459-ACA0-9F26967F4158}" srcOrd="16" destOrd="0" presId="urn:microsoft.com/office/officeart/2005/8/layout/hProcess7#2"/>
-    <dgm:cxn modelId="{BF259FF5-A70E-47D8-A1B6-2971FA1985FD}" type="presParOf" srcId="{D5474168-702F-4459-ACA0-9F26967F4158}" destId="{4B9F647D-AD56-4FA6-933B-0915D510DA64}" srcOrd="0" destOrd="0" presId="urn:microsoft.com/office/officeart/2005/8/layout/hProcess7#2"/>
-    <dgm:cxn modelId="{FCB58A31-1F45-4A94-B4AF-A103C38EAAFE}" type="presParOf" srcId="{D5474168-702F-4459-ACA0-9F26967F4158}" destId="{6AE0728B-1DA7-4191-8786-F1CF87DD49BC}" srcOrd="1" destOrd="0" presId="urn:microsoft.com/office/officeart/2005/8/layout/hProcess7#2"/>
-    <dgm:cxn modelId="{FE9772EC-D56B-47B2-9E16-DC17DD2C3C8B}" type="presParOf" srcId="{D5474168-702F-4459-ACA0-9F26967F4158}" destId="{9DFA33AF-9799-4E61-AFAE-280C8479798D}" srcOrd="2" destOrd="0" presId="urn:microsoft.com/office/officeart/2005/8/layout/hProcess7#2"/>
-    <dgm:cxn modelId="{25EE1841-D8C8-4367-B8DA-6F354079C400}" type="presParOf" srcId="{8366E698-0BE8-4BFE-A2C6-F79806694B96}" destId="{21C805A5-B39F-4CC1-8ACE-3F4D01DF2227}" srcOrd="17" destOrd="0" presId="urn:microsoft.com/office/officeart/2005/8/layout/hProcess7#2"/>
-    <dgm:cxn modelId="{6877AA7A-D770-4D7F-A5D3-5012610519C4}" type="presParOf" srcId="{8366E698-0BE8-4BFE-A2C6-F79806694B96}" destId="{C2937227-AA77-4DFC-87D5-33A9E0AD4DFF}" srcOrd="18" destOrd="0" presId="urn:microsoft.com/office/officeart/2005/8/layout/hProcess7#2"/>
-    <dgm:cxn modelId="{7B4CC2A2-F276-4767-B54B-28E8A2183AF1}" type="presParOf" srcId="{C2937227-AA77-4DFC-87D5-33A9E0AD4DFF}" destId="{84F88EA8-B5C1-4122-AEE2-DA5CF4F16B12}" srcOrd="0" destOrd="0" presId="urn:microsoft.com/office/officeart/2005/8/layout/hProcess7#2"/>
-    <dgm:cxn modelId="{9076241E-0D26-4516-82D0-34655861CF39}" type="presParOf" srcId="{C2937227-AA77-4DFC-87D5-33A9E0AD4DFF}" destId="{7CB4D71E-4F74-482E-9F2C-E16495C5142D}" srcOrd="1" destOrd="0" presId="urn:microsoft.com/office/officeart/2005/8/layout/hProcess7#2"/>
-    <dgm:cxn modelId="{CB9CECC6-FFDB-427B-BEF6-2F7CE712A7C7}" type="presParOf" srcId="{C2937227-AA77-4DFC-87D5-33A9E0AD4DFF}" destId="{BB3C9242-2BE8-4B88-A739-E04A7B971A11}" srcOrd="2" destOrd="0" presId="urn:microsoft.com/office/officeart/2005/8/layout/hProcess7#2"/>
-    <dgm:cxn modelId="{E2C98704-43AD-497F-A72F-187A7628F858}" type="presParOf" srcId="{8366E698-0BE8-4BFE-A2C6-F79806694B96}" destId="{0877C94B-F828-44D2-A7EF-4B0C9A70C621}" srcOrd="19" destOrd="0" presId="urn:microsoft.com/office/officeart/2005/8/layout/hProcess7#2"/>
-    <dgm:cxn modelId="{2177A8F4-6767-4578-AE05-88260A88626F}" type="presParOf" srcId="{8366E698-0BE8-4BFE-A2C6-F79806694B96}" destId="{10B6A55C-1F16-40FA-9D2F-910AFE4ECF9D}" srcOrd="20" destOrd="0" presId="urn:microsoft.com/office/officeart/2005/8/layout/hProcess7#2"/>
-    <dgm:cxn modelId="{DE76123B-1051-4246-93D5-DDCD306E34B4}" type="presParOf" srcId="{10B6A55C-1F16-40FA-9D2F-910AFE4ECF9D}" destId="{C263BF44-01CC-477C-83C9-73A76F239AAB}" srcOrd="0" destOrd="0" presId="urn:microsoft.com/office/officeart/2005/8/layout/hProcess7#2"/>
-    <dgm:cxn modelId="{ABF8D8EC-2E24-4E54-9854-50861314928F}" type="presParOf" srcId="{10B6A55C-1F16-40FA-9D2F-910AFE4ECF9D}" destId="{C70D1E8C-93FF-4EC2-B555-30B0637E30AA}" srcOrd="1" destOrd="0" presId="urn:microsoft.com/office/officeart/2005/8/layout/hProcess7#2"/>
-    <dgm:cxn modelId="{142FE5F3-52D4-49AE-B555-CB11AA5CA7DC}" type="presParOf" srcId="{10B6A55C-1F16-40FA-9D2F-910AFE4ECF9D}" destId="{E57D7BCB-0A25-40FE-B4E7-D29D61086887}" srcOrd="2" destOrd="0" presId="urn:microsoft.com/office/officeart/2005/8/layout/hProcess7#2"/>
-    <dgm:cxn modelId="{DF84733E-BCD3-4D3A-9CE6-AA3F5ABC09EC}" type="presParOf" srcId="{8366E698-0BE8-4BFE-A2C6-F79806694B96}" destId="{87CEA8D3-14D2-4C10-89F3-12DAA7AF98A8}" srcOrd="21" destOrd="0" presId="urn:microsoft.com/office/officeart/2005/8/layout/hProcess7#2"/>
-    <dgm:cxn modelId="{9F4D7B01-4EDB-4368-9870-056BA57CE0D5}" type="presParOf" srcId="{8366E698-0BE8-4BFE-A2C6-F79806694B96}" destId="{FA8A6F99-6081-4B6C-9914-6ACE3D74A9A2}" srcOrd="22" destOrd="0" presId="urn:microsoft.com/office/officeart/2005/8/layout/hProcess7#2"/>
-    <dgm:cxn modelId="{C076FECB-8D3F-4666-B8D4-345BF0CB3835}" type="presParOf" srcId="{FA8A6F99-6081-4B6C-9914-6ACE3D74A9A2}" destId="{7A205B19-0973-48CA-8C56-7131ABAF498B}" srcOrd="0" destOrd="0" presId="urn:microsoft.com/office/officeart/2005/8/layout/hProcess7#2"/>
-    <dgm:cxn modelId="{BBE0041D-C39E-4DBB-BF22-4E8FD0AF2F2E}" type="presParOf" srcId="{FA8A6F99-6081-4B6C-9914-6ACE3D74A9A2}" destId="{F5EA375B-A518-4EB2-A622-EFBACDFBBAEA}" srcOrd="1" destOrd="0" presId="urn:microsoft.com/office/officeart/2005/8/layout/hProcess7#2"/>
-    <dgm:cxn modelId="{3669C28D-62C3-486D-9244-67AF08DD891A}" type="presParOf" srcId="{FA8A6F99-6081-4B6C-9914-6ACE3D74A9A2}" destId="{B95957A9-2E3C-42A7-A8CA-4FC28B1D4B1E}" srcOrd="2" destOrd="0" presId="urn:microsoft.com/office/officeart/2005/8/layout/hProcess7#2"/>
-    <dgm:cxn modelId="{F9402ED9-62FF-4A8D-99CD-06A6DA0ADD6E}" type="presParOf" srcId="{8366E698-0BE8-4BFE-A2C6-F79806694B96}" destId="{E529589F-6A08-4139-BC71-AED9D0E8CDCD}" srcOrd="23" destOrd="0" presId="urn:microsoft.com/office/officeart/2005/8/layout/hProcess7#2"/>
-    <dgm:cxn modelId="{1BD1DB6B-67D9-4785-858A-869185D5B603}" type="presParOf" srcId="{8366E698-0BE8-4BFE-A2C6-F79806694B96}" destId="{582F0C05-B8FE-43FE-AF4B-DCDDFA4E7187}" srcOrd="24" destOrd="0" presId="urn:microsoft.com/office/officeart/2005/8/layout/hProcess7#2"/>
-    <dgm:cxn modelId="{5F40DCD7-9C9D-43A1-A59E-696FB68F071F}" type="presParOf" srcId="{582F0C05-B8FE-43FE-AF4B-DCDDFA4E7187}" destId="{01E07CBD-B951-40BC-90EF-F5FE3A092CD1}" srcOrd="0" destOrd="0" presId="urn:microsoft.com/office/officeart/2005/8/layout/hProcess7#2"/>
-    <dgm:cxn modelId="{8ADBC99A-3880-4999-B298-407BF134B21E}" type="presParOf" srcId="{582F0C05-B8FE-43FE-AF4B-DCDDFA4E7187}" destId="{540C52F0-7AA4-4EE4-A783-3779EE2EB8F4}" srcOrd="1" destOrd="0" presId="urn:microsoft.com/office/officeart/2005/8/layout/hProcess7#2"/>
-    <dgm:cxn modelId="{5B76E40B-A91A-4323-BD8F-6B381BC1E3E9}" type="presParOf" srcId="{582F0C05-B8FE-43FE-AF4B-DCDDFA4E7187}" destId="{D804D0C2-405C-4113-A720-7C741478D2AC}" srcOrd="2" destOrd="0" presId="urn:microsoft.com/office/officeart/2005/8/layout/hProcess7#2"/>
+    <dgm:cxn modelId="{4A91A19D-BEA9-472C-889C-1C740AA291E9}" type="presOf" srcId="{CD762482-491F-465B-86E5-66C8C2AED21A}" destId="{80761329-00AA-419C-81FF-E675AEBD1DE5}" srcOrd="1" destOrd="0" presId="urn:microsoft.com/office/officeart/2005/8/layout/hProcess7#2"/>
+    <dgm:cxn modelId="{8B74AD3F-9A68-4EEB-B0B5-E94116774E96}" type="presParOf" srcId="{8366E698-0BE8-4BFE-A2C6-F79806694B96}" destId="{8C4EBED0-4A4E-407C-9D1F-EEC5B91691BD}" srcOrd="0" destOrd="0" presId="urn:microsoft.com/office/officeart/2005/8/layout/hProcess7#2"/>
+    <dgm:cxn modelId="{4E87773F-3A31-4342-ACBE-55B8B7E1908C}" type="presParOf" srcId="{8C4EBED0-4A4E-407C-9D1F-EEC5B91691BD}" destId="{784ADED4-D80A-4D0B-9474-BE81411A071F}" srcOrd="0" destOrd="0" presId="urn:microsoft.com/office/officeart/2005/8/layout/hProcess7#2"/>
+    <dgm:cxn modelId="{628B7581-6C25-47AD-A204-1961C47C17BC}" type="presParOf" srcId="{8C4EBED0-4A4E-407C-9D1F-EEC5B91691BD}" destId="{80761329-00AA-419C-81FF-E675AEBD1DE5}" srcOrd="1" destOrd="0" presId="urn:microsoft.com/office/officeart/2005/8/layout/hProcess7#2"/>
+    <dgm:cxn modelId="{FF75F4BC-2332-4CD3-80E3-73198B736D9A}" type="presParOf" srcId="{8C4EBED0-4A4E-407C-9D1F-EEC5B91691BD}" destId="{9E1461C5-8A93-40AF-A35C-EA312405D36A}" srcOrd="2" destOrd="0" presId="urn:microsoft.com/office/officeart/2005/8/layout/hProcess7#2"/>
+    <dgm:cxn modelId="{FFB3C582-7412-45F9-818B-A278821FE10C}" type="presParOf" srcId="{8366E698-0BE8-4BFE-A2C6-F79806694B96}" destId="{8846961F-C73D-4228-8B0E-0B39F472E52C}" srcOrd="1" destOrd="0" presId="urn:microsoft.com/office/officeart/2005/8/layout/hProcess7#2"/>
+    <dgm:cxn modelId="{416D455D-01FB-48F5-8A97-8ED1A5E3FE0E}" type="presParOf" srcId="{8366E698-0BE8-4BFE-A2C6-F79806694B96}" destId="{5017095D-E4D7-4506-AF37-EABE2ECB4BFF}" srcOrd="2" destOrd="0" presId="urn:microsoft.com/office/officeart/2005/8/layout/hProcess7#2"/>
+    <dgm:cxn modelId="{B281ED19-BE37-4FA7-88B6-8135B75E5105}" type="presParOf" srcId="{5017095D-E4D7-4506-AF37-EABE2ECB4BFF}" destId="{0270B00B-67E2-4087-8623-B021D8D534A2}" srcOrd="0" destOrd="0" presId="urn:microsoft.com/office/officeart/2005/8/layout/hProcess7#2"/>
+    <dgm:cxn modelId="{65A6AD75-3438-4F90-B850-D05C386FEAE7}" type="presParOf" srcId="{5017095D-E4D7-4506-AF37-EABE2ECB4BFF}" destId="{867F511D-3889-40B5-B0D4-B932D3D07B3A}" srcOrd="1" destOrd="0" presId="urn:microsoft.com/office/officeart/2005/8/layout/hProcess7#2"/>
+    <dgm:cxn modelId="{FEBDAA2B-6EAD-4401-A7FD-904F5EDD3762}" type="presParOf" srcId="{5017095D-E4D7-4506-AF37-EABE2ECB4BFF}" destId="{49C47801-9D06-4219-B151-1ABD9B2258BA}" srcOrd="2" destOrd="0" presId="urn:microsoft.com/office/officeart/2005/8/layout/hProcess7#2"/>
+    <dgm:cxn modelId="{A5632B58-BB56-4B48-AFB3-0D81D4BDF222}" type="presParOf" srcId="{8366E698-0BE8-4BFE-A2C6-F79806694B96}" destId="{D207F52D-79AD-4601-BF98-64A1A35E85C8}" srcOrd="3" destOrd="0" presId="urn:microsoft.com/office/officeart/2005/8/layout/hProcess7#2"/>
+    <dgm:cxn modelId="{702B1198-DAE0-44C9-A4E9-40F08117E341}" type="presParOf" srcId="{8366E698-0BE8-4BFE-A2C6-F79806694B96}" destId="{3812B329-972F-4000-A4BB-F6CC90657A5F}" srcOrd="4" destOrd="0" presId="urn:microsoft.com/office/officeart/2005/8/layout/hProcess7#2"/>
+    <dgm:cxn modelId="{2AF093D2-BE85-426B-A181-52B997C93844}" type="presParOf" srcId="{3812B329-972F-4000-A4BB-F6CC90657A5F}" destId="{31142E6E-9155-46AE-8E4B-C604AB9A97FC}" srcOrd="0" destOrd="0" presId="urn:microsoft.com/office/officeart/2005/8/layout/hProcess7#2"/>
+    <dgm:cxn modelId="{8702E1E2-F3B7-48B4-8D09-1F993AA3028B}" type="presParOf" srcId="{3812B329-972F-4000-A4BB-F6CC90657A5F}" destId="{1501C47B-5503-4FDD-9EE6-904ECCEA11A5}" srcOrd="1" destOrd="0" presId="urn:microsoft.com/office/officeart/2005/8/layout/hProcess7#2"/>
+    <dgm:cxn modelId="{08020BA7-4425-40DB-8CCE-3CEAA51B399C}" type="presParOf" srcId="{3812B329-972F-4000-A4BB-F6CC90657A5F}" destId="{D26F5A96-635F-4098-A2E2-75A7CCF544F2}" srcOrd="2" destOrd="0" presId="urn:microsoft.com/office/officeart/2005/8/layout/hProcess7#2"/>
+    <dgm:cxn modelId="{72E080F4-8D21-4EF5-B6B9-26D54924CADD}" type="presParOf" srcId="{8366E698-0BE8-4BFE-A2C6-F79806694B96}" destId="{532B0251-4186-488A-9E5C-ABA8FDB5CB9F}" srcOrd="5" destOrd="0" presId="urn:microsoft.com/office/officeart/2005/8/layout/hProcess7#2"/>
+    <dgm:cxn modelId="{AAD69AC5-3DDC-4ACC-B1F9-B2EBC8F935B6}" type="presParOf" srcId="{8366E698-0BE8-4BFE-A2C6-F79806694B96}" destId="{4A1E65AB-D80F-40F7-AA98-D3B8D2D5EF13}" srcOrd="6" destOrd="0" presId="urn:microsoft.com/office/officeart/2005/8/layout/hProcess7#2"/>
+    <dgm:cxn modelId="{8DF2A7FA-642E-4C3F-B744-D0D6AFEAF37B}" type="presParOf" srcId="{4A1E65AB-D80F-40F7-AA98-D3B8D2D5EF13}" destId="{E50D180E-9DFD-4506-882E-DD86D7660D05}" srcOrd="0" destOrd="0" presId="urn:microsoft.com/office/officeart/2005/8/layout/hProcess7#2"/>
+    <dgm:cxn modelId="{94DF7FDC-8375-4FFB-A259-0B7D415730AA}" type="presParOf" srcId="{4A1E65AB-D80F-40F7-AA98-D3B8D2D5EF13}" destId="{855E896E-F448-4C26-91B9-F3CFFCC869A2}" srcOrd="1" destOrd="0" presId="urn:microsoft.com/office/officeart/2005/8/layout/hProcess7#2"/>
+    <dgm:cxn modelId="{77B200F0-7784-4C0C-90BC-DE958BC734AA}" type="presParOf" srcId="{4A1E65AB-D80F-40F7-AA98-D3B8D2D5EF13}" destId="{E09004B0-C3CB-4F30-92AA-D668AD88F6EE}" srcOrd="2" destOrd="0" presId="urn:microsoft.com/office/officeart/2005/8/layout/hProcess7#2"/>
+    <dgm:cxn modelId="{B5F368CD-2B2A-48D9-88B7-E368A6CC33B4}" type="presParOf" srcId="{8366E698-0BE8-4BFE-A2C6-F79806694B96}" destId="{4782EAE6-59BD-4704-A5B9-212D5FFEA3EE}" srcOrd="7" destOrd="0" presId="urn:microsoft.com/office/officeart/2005/8/layout/hProcess7#2"/>
+    <dgm:cxn modelId="{721362AD-63F3-4316-AED0-3A49F0E93906}" type="presParOf" srcId="{8366E698-0BE8-4BFE-A2C6-F79806694B96}" destId="{3E37E3CF-054F-469A-9EBD-D195936F1FB7}" srcOrd="8" destOrd="0" presId="urn:microsoft.com/office/officeart/2005/8/layout/hProcess7#2"/>
+    <dgm:cxn modelId="{1CD98335-6166-4A5B-B876-093633F89447}" type="presParOf" srcId="{3E37E3CF-054F-469A-9EBD-D195936F1FB7}" destId="{E9F6F7E8-D009-4A5D-8B9C-9E8B85A6B3C5}" srcOrd="0" destOrd="0" presId="urn:microsoft.com/office/officeart/2005/8/layout/hProcess7#2"/>
+    <dgm:cxn modelId="{1B076139-F520-40F4-9C55-3B1B3B852B79}" type="presParOf" srcId="{3E37E3CF-054F-469A-9EBD-D195936F1FB7}" destId="{E02B2D52-0C83-4E01-99D7-43213764274F}" srcOrd="1" destOrd="0" presId="urn:microsoft.com/office/officeart/2005/8/layout/hProcess7#2"/>
+    <dgm:cxn modelId="{8A78A252-8580-4A0C-857C-831ECFC123F6}" type="presParOf" srcId="{3E37E3CF-054F-469A-9EBD-D195936F1FB7}" destId="{9899998A-C245-40EC-9B1D-E65C0E2FCB33}" srcOrd="2" destOrd="0" presId="urn:microsoft.com/office/officeart/2005/8/layout/hProcess7#2"/>
+    <dgm:cxn modelId="{7F3FB8B7-1B05-4894-B8D8-808BC3A55CFF}" type="presParOf" srcId="{8366E698-0BE8-4BFE-A2C6-F79806694B96}" destId="{7DB5DA09-C7FF-407F-BC48-47D3008205AD}" srcOrd="9" destOrd="0" presId="urn:microsoft.com/office/officeart/2005/8/layout/hProcess7#2"/>
+    <dgm:cxn modelId="{BBEC9727-9C84-420A-BE74-D757BFEA8C96}" type="presParOf" srcId="{8366E698-0BE8-4BFE-A2C6-F79806694B96}" destId="{6887973C-1BAC-4C45-A2D7-B0AE5EC632FE}" srcOrd="10" destOrd="0" presId="urn:microsoft.com/office/officeart/2005/8/layout/hProcess7#2"/>
+    <dgm:cxn modelId="{FBEAB86D-BAC4-4E74-BB84-C4D1B41EE38A}" type="presParOf" srcId="{6887973C-1BAC-4C45-A2D7-B0AE5EC632FE}" destId="{BAD28FD5-3B63-4D24-AC4F-04D1DE69BAD9}" srcOrd="0" destOrd="0" presId="urn:microsoft.com/office/officeart/2005/8/layout/hProcess7#2"/>
+    <dgm:cxn modelId="{00F3353C-8731-40BD-B9C2-67248D74A039}" type="presParOf" srcId="{6887973C-1BAC-4C45-A2D7-B0AE5EC632FE}" destId="{9DA29409-D2A8-47AD-83DD-33AE1C2BBAF0}" srcOrd="1" destOrd="0" presId="urn:microsoft.com/office/officeart/2005/8/layout/hProcess7#2"/>
+    <dgm:cxn modelId="{4187FCF6-3619-4315-83FE-35177B3F74F0}" type="presParOf" srcId="{6887973C-1BAC-4C45-A2D7-B0AE5EC632FE}" destId="{3084263A-A36A-492C-98AE-63D1F96A15BB}" srcOrd="2" destOrd="0" presId="urn:microsoft.com/office/officeart/2005/8/layout/hProcess7#2"/>
+    <dgm:cxn modelId="{D3068903-04DF-46F5-B1BF-477E2179A663}" type="presParOf" srcId="{8366E698-0BE8-4BFE-A2C6-F79806694B96}" destId="{FF7604F0-A8A5-41C2-AD34-A404D644C8DC}" srcOrd="11" destOrd="0" presId="urn:microsoft.com/office/officeart/2005/8/layout/hProcess7#2"/>
+    <dgm:cxn modelId="{A96DAAC5-AA03-4DAC-A124-6DD09CB326E0}" type="presParOf" srcId="{8366E698-0BE8-4BFE-A2C6-F79806694B96}" destId="{90A76163-E18A-4A96-87A4-44D2F59A34B5}" srcOrd="12" destOrd="0" presId="urn:microsoft.com/office/officeart/2005/8/layout/hProcess7#2"/>
+    <dgm:cxn modelId="{60191F91-682E-4819-9A49-BC23B5FBB264}" type="presParOf" srcId="{90A76163-E18A-4A96-87A4-44D2F59A34B5}" destId="{CB8E8EF1-A948-4874-9147-9EE572CF7AB1}" srcOrd="0" destOrd="0" presId="urn:microsoft.com/office/officeart/2005/8/layout/hProcess7#2"/>
+    <dgm:cxn modelId="{6AAFCEC0-6FDE-4FA7-A117-C6B5681F45E3}" type="presParOf" srcId="{90A76163-E18A-4A96-87A4-44D2F59A34B5}" destId="{1F1EC849-E331-44F5-8450-393D400D46CA}" srcOrd="1" destOrd="0" presId="urn:microsoft.com/office/officeart/2005/8/layout/hProcess7#2"/>
+    <dgm:cxn modelId="{EACF1F1A-6809-406B-B2F3-69128119F819}" type="presParOf" srcId="{90A76163-E18A-4A96-87A4-44D2F59A34B5}" destId="{85D2CA9B-EE17-4E76-A627-5346D1459B4A}" srcOrd="2" destOrd="0" presId="urn:microsoft.com/office/officeart/2005/8/layout/hProcess7#2"/>
+    <dgm:cxn modelId="{52B24D2D-F67C-4183-8E0B-453FD5C0C20A}" type="presParOf" srcId="{8366E698-0BE8-4BFE-A2C6-F79806694B96}" destId="{756C0FC7-1463-4488-84E8-622AF4E1302F}" srcOrd="13" destOrd="0" presId="urn:microsoft.com/office/officeart/2005/8/layout/hProcess7#2"/>
+    <dgm:cxn modelId="{95069823-AF82-4F43-90D3-82AFA65DA222}" type="presParOf" srcId="{8366E698-0BE8-4BFE-A2C6-F79806694B96}" destId="{DACEA1DC-0E9E-4430-BA44-5E8757F1D70B}" srcOrd="14" destOrd="0" presId="urn:microsoft.com/office/officeart/2005/8/layout/hProcess7#2"/>
+    <dgm:cxn modelId="{D5671840-2B21-410A-9B0C-1FE1312FD68D}" type="presParOf" srcId="{DACEA1DC-0E9E-4430-BA44-5E8757F1D70B}" destId="{FD439A92-827A-43D0-8877-04A7A42BFA36}" srcOrd="0" destOrd="0" presId="urn:microsoft.com/office/officeart/2005/8/layout/hProcess7#2"/>
+    <dgm:cxn modelId="{7494D0EA-F1D0-4406-A3DA-9E9FEC46B233}" type="presParOf" srcId="{DACEA1DC-0E9E-4430-BA44-5E8757F1D70B}" destId="{E447E3B5-FF03-4575-8502-F7CABE0E70B4}" srcOrd="1" destOrd="0" presId="urn:microsoft.com/office/officeart/2005/8/layout/hProcess7#2"/>
+    <dgm:cxn modelId="{B82B465D-5662-4A26-BAA2-5879B40A4871}" type="presParOf" srcId="{DACEA1DC-0E9E-4430-BA44-5E8757F1D70B}" destId="{569EEFDD-6CF4-42B5-A988-D0B48BD9A784}" srcOrd="2" destOrd="0" presId="urn:microsoft.com/office/officeart/2005/8/layout/hProcess7#2"/>
+    <dgm:cxn modelId="{642B1617-80CA-49E9-880B-D2054E45B92F}" type="presParOf" srcId="{8366E698-0BE8-4BFE-A2C6-F79806694B96}" destId="{0724428E-A38F-4D15-B9E2-EEE6A90F1C70}" srcOrd="15" destOrd="0" presId="urn:microsoft.com/office/officeart/2005/8/layout/hProcess7#2"/>
+    <dgm:cxn modelId="{39BB8275-69B6-4561-B589-D5DC3BDAFB0E}" type="presParOf" srcId="{8366E698-0BE8-4BFE-A2C6-F79806694B96}" destId="{D5474168-702F-4459-ACA0-9F26967F4158}" srcOrd="16" destOrd="0" presId="urn:microsoft.com/office/officeart/2005/8/layout/hProcess7#2"/>
+    <dgm:cxn modelId="{1EA2A724-EE38-4DE4-97DA-1C58D19C5A03}" type="presParOf" srcId="{D5474168-702F-4459-ACA0-9F26967F4158}" destId="{4B9F647D-AD56-4FA6-933B-0915D510DA64}" srcOrd="0" destOrd="0" presId="urn:microsoft.com/office/officeart/2005/8/layout/hProcess7#2"/>
+    <dgm:cxn modelId="{F1CABC1E-AA22-407E-9C26-3CC2E3F4E6D5}" type="presParOf" srcId="{D5474168-702F-4459-ACA0-9F26967F4158}" destId="{6AE0728B-1DA7-4191-8786-F1CF87DD49BC}" srcOrd="1" destOrd="0" presId="urn:microsoft.com/office/officeart/2005/8/layout/hProcess7#2"/>
+    <dgm:cxn modelId="{55193FF3-657F-412A-A9EF-BE4872CA88ED}" type="presParOf" srcId="{D5474168-702F-4459-ACA0-9F26967F4158}" destId="{9DFA33AF-9799-4E61-AFAE-280C8479798D}" srcOrd="2" destOrd="0" presId="urn:microsoft.com/office/officeart/2005/8/layout/hProcess7#2"/>
+    <dgm:cxn modelId="{DE0A09DF-6FA2-4EF4-B734-93AB2D2B0BC4}" type="presParOf" srcId="{8366E698-0BE8-4BFE-A2C6-F79806694B96}" destId="{21C805A5-B39F-4CC1-8ACE-3F4D01DF2227}" srcOrd="17" destOrd="0" presId="urn:microsoft.com/office/officeart/2005/8/layout/hProcess7#2"/>
+    <dgm:cxn modelId="{14C6ACC8-0D62-46BB-A986-D07A700F87CF}" type="presParOf" srcId="{8366E698-0BE8-4BFE-A2C6-F79806694B96}" destId="{C2937227-AA77-4DFC-87D5-33A9E0AD4DFF}" srcOrd="18" destOrd="0" presId="urn:microsoft.com/office/officeart/2005/8/layout/hProcess7#2"/>
+    <dgm:cxn modelId="{232657ED-E2D7-48E5-83BD-B920AEE630C2}" type="presParOf" srcId="{C2937227-AA77-4DFC-87D5-33A9E0AD4DFF}" destId="{84F88EA8-B5C1-4122-AEE2-DA5CF4F16B12}" srcOrd="0" destOrd="0" presId="urn:microsoft.com/office/officeart/2005/8/layout/hProcess7#2"/>
+    <dgm:cxn modelId="{6625090C-C394-48FD-93E3-4DEE24CEB93D}" type="presParOf" srcId="{C2937227-AA77-4DFC-87D5-33A9E0AD4DFF}" destId="{7CB4D71E-4F74-482E-9F2C-E16495C5142D}" srcOrd="1" destOrd="0" presId="urn:microsoft.com/office/officeart/2005/8/layout/hProcess7#2"/>
+    <dgm:cxn modelId="{96FA56E1-5F2A-46DE-8A2E-45A73962834B}" type="presParOf" srcId="{C2937227-AA77-4DFC-87D5-33A9E0AD4DFF}" destId="{BB3C9242-2BE8-4B88-A739-E04A7B971A11}" srcOrd="2" destOrd="0" presId="urn:microsoft.com/office/officeart/2005/8/layout/hProcess7#2"/>
+    <dgm:cxn modelId="{160EAA17-C109-4C01-8BD5-98BF4E9A79C4}" type="presParOf" srcId="{8366E698-0BE8-4BFE-A2C6-F79806694B96}" destId="{0877C94B-F828-44D2-A7EF-4B0C9A70C621}" srcOrd="19" destOrd="0" presId="urn:microsoft.com/office/officeart/2005/8/layout/hProcess7#2"/>
+    <dgm:cxn modelId="{F983347A-ADBF-44C6-BCDA-B35FA10852D4}" type="presParOf" srcId="{8366E698-0BE8-4BFE-A2C6-F79806694B96}" destId="{10B6A55C-1F16-40FA-9D2F-910AFE4ECF9D}" srcOrd="20" destOrd="0" presId="urn:microsoft.com/office/officeart/2005/8/layout/hProcess7#2"/>
+    <dgm:cxn modelId="{AEA0E9E4-E1A3-4D0A-A690-670D05DF916A}" type="presParOf" srcId="{10B6A55C-1F16-40FA-9D2F-910AFE4ECF9D}" destId="{C263BF44-01CC-477C-83C9-73A76F239AAB}" srcOrd="0" destOrd="0" presId="urn:microsoft.com/office/officeart/2005/8/layout/hProcess7#2"/>
+    <dgm:cxn modelId="{55729AEB-6A3D-4A32-8D63-15446605D9FA}" type="presParOf" srcId="{10B6A55C-1F16-40FA-9D2F-910AFE4ECF9D}" destId="{C70D1E8C-93FF-4EC2-B555-30B0637E30AA}" srcOrd="1" destOrd="0" presId="urn:microsoft.com/office/officeart/2005/8/layout/hProcess7#2"/>
+    <dgm:cxn modelId="{10BAC768-D4F5-4C10-A38B-3F7D33389ABA}" type="presParOf" srcId="{10B6A55C-1F16-40FA-9D2F-910AFE4ECF9D}" destId="{E57D7BCB-0A25-40FE-B4E7-D29D61086887}" srcOrd="2" destOrd="0" presId="urn:microsoft.com/office/officeart/2005/8/layout/hProcess7#2"/>
+    <dgm:cxn modelId="{50CA3E5B-C7C4-4AA6-B20D-59D6F9F50CF2}" type="presParOf" srcId="{8366E698-0BE8-4BFE-A2C6-F79806694B96}" destId="{87CEA8D3-14D2-4C10-89F3-12DAA7AF98A8}" srcOrd="21" destOrd="0" presId="urn:microsoft.com/office/officeart/2005/8/layout/hProcess7#2"/>
+    <dgm:cxn modelId="{BD31FECC-45A8-4FFE-A107-4E2ABE6CDD72}" type="presParOf" srcId="{8366E698-0BE8-4BFE-A2C6-F79806694B96}" destId="{FA8A6F99-6081-4B6C-9914-6ACE3D74A9A2}" srcOrd="22" destOrd="0" presId="urn:microsoft.com/office/officeart/2005/8/layout/hProcess7#2"/>
+    <dgm:cxn modelId="{149F1688-50D2-47F0-A958-338A3F08223B}" type="presParOf" srcId="{FA8A6F99-6081-4B6C-9914-6ACE3D74A9A2}" destId="{7A205B19-0973-48CA-8C56-7131ABAF498B}" srcOrd="0" destOrd="0" presId="urn:microsoft.com/office/officeart/2005/8/layout/hProcess7#2"/>
+    <dgm:cxn modelId="{945DF3D8-C666-4A53-98E0-6F5BA5E4227C}" type="presParOf" srcId="{FA8A6F99-6081-4B6C-9914-6ACE3D74A9A2}" destId="{F5EA375B-A518-4EB2-A622-EFBACDFBBAEA}" srcOrd="1" destOrd="0" presId="urn:microsoft.com/office/officeart/2005/8/layout/hProcess7#2"/>
+    <dgm:cxn modelId="{E02A3055-AB80-456F-93E5-9C64F20EA5AF}" type="presParOf" srcId="{FA8A6F99-6081-4B6C-9914-6ACE3D74A9A2}" destId="{B95957A9-2E3C-42A7-A8CA-4FC28B1D4B1E}" srcOrd="2" destOrd="0" presId="urn:microsoft.com/office/officeart/2005/8/layout/hProcess7#2"/>
+    <dgm:cxn modelId="{15000FDF-394E-4EA5-8A22-22A727D98EED}" type="presParOf" srcId="{8366E698-0BE8-4BFE-A2C6-F79806694B96}" destId="{E529589F-6A08-4139-BC71-AED9D0E8CDCD}" srcOrd="23" destOrd="0" presId="urn:microsoft.com/office/officeart/2005/8/layout/hProcess7#2"/>
+    <dgm:cxn modelId="{2F177C03-D2A2-48C9-BF82-263DC83B266D}" type="presParOf" srcId="{8366E698-0BE8-4BFE-A2C6-F79806694B96}" destId="{582F0C05-B8FE-43FE-AF4B-DCDDFA4E7187}" srcOrd="24" destOrd="0" presId="urn:microsoft.com/office/officeart/2005/8/layout/hProcess7#2"/>
+    <dgm:cxn modelId="{72EB5652-716A-4882-9657-8DFAAE767EE0}" type="presParOf" srcId="{582F0C05-B8FE-43FE-AF4B-DCDDFA4E7187}" destId="{01E07CBD-B951-40BC-90EF-F5FE3A092CD1}" srcOrd="0" destOrd="0" presId="urn:microsoft.com/office/officeart/2005/8/layout/hProcess7#2"/>
+    <dgm:cxn modelId="{FB074535-3E57-4B0D-9090-53A603A23CC1}" type="presParOf" srcId="{582F0C05-B8FE-43FE-AF4B-DCDDFA4E7187}" destId="{540C52F0-7AA4-4EE4-A783-3779EE2EB8F4}" srcOrd="1" destOrd="0" presId="urn:microsoft.com/office/officeart/2005/8/layout/hProcess7#2"/>
+    <dgm:cxn modelId="{311145D3-59B8-4E6A-87C5-1E4F1C91B242}" type="presParOf" srcId="{582F0C05-B8FE-43FE-AF4B-DCDDFA4E7187}" destId="{D804D0C2-405C-4113-A720-7C741478D2AC}" srcOrd="2" destOrd="0" presId="urn:microsoft.com/office/officeart/2005/8/layout/hProcess7#2"/>
   </dgm:cxnLst>
   <dgm:bg/>
   <dgm:whole/>
@@ -39919,7 +40018,7 @@
 </file>
 
 <file path=customXml/itemProps2.xml><?xml version="1.0" encoding="utf-8"?>
-<ds:datastoreItem xmlns:ds="http://schemas.openxmlformats.org/officeDocument/2006/customXml" ds:itemID="{6F860595-9DE3-464A-8934-2B63412ED9A6}">
+<ds:datastoreItem xmlns:ds="http://schemas.openxmlformats.org/officeDocument/2006/customXml" ds:itemID="{F98863A4-2181-4861-9540-82327A5A037F}">
   <ds:schemaRefs>
     <ds:schemaRef ds:uri="http://schemas.openxmlformats.org/officeDocument/2006/bibliography"/>
   </ds:schemaRefs>

</xml_diff>